<commit_message>
se modifica el pdf del proyecto
</commit_message>
<xml_diff>
--- a/documentos de entrega/PROYECTO BOOTCAMP .docx
+++ b/documentos de entrega/PROYECTO BOOTCAMP .docx
@@ -996,13 +996,7 @@
         <w:rPr>
           <w:rFonts w:ascii="Arial" w:eastAsia="Arial" w:hAnsi="Arial" w:cs="Arial"/>
         </w:rPr>
-        <w:t>INTELIGE</w:t>
-      </w:r>
-      <w:r>
-        <w:rPr>
-          <w:rFonts w:ascii="Arial" w:eastAsia="Arial" w:hAnsi="Arial" w:cs="Arial"/>
-        </w:rPr>
-        <w:t>NCIA ARTIFICIAL</w:t>
+        <w:t>INTELIGENCIA ARTIFICIAL</w:t>
       </w:r>
     </w:p>
     <w:p>
@@ -1275,14 +1269,7 @@
           <w:rFonts w:ascii="Arial" w:eastAsia="Arial" w:hAnsi="Arial" w:cs="Arial"/>
           <w:b/>
         </w:rPr>
-        <w:t>COMPONENTES</w:t>
-      </w:r>
-      <w:r>
-        <w:rPr>
-          <w:rFonts w:ascii="Arial" w:eastAsia="Arial" w:hAnsi="Arial" w:cs="Arial"/>
-          <w:b/>
-        </w:rPr>
-        <w:t xml:space="preserve"> DEL SISTEMAS……………………………………………………………8</w:t>
+        <w:t>COMPONENTES DEL SISTEMAS……………………………………………………………8</w:t>
       </w:r>
     </w:p>
     <w:p>
@@ -1767,13 +1754,7 @@
         <w:rPr>
           <w:rFonts w:ascii="Arial" w:eastAsia="Arial" w:hAnsi="Arial" w:cs="Arial"/>
         </w:rPr>
-        <w:t xml:space="preserve"> inconveniente que afecta a la humanidad y futuras g</w:t>
-      </w:r>
-      <w:r>
-        <w:rPr>
-          <w:rFonts w:ascii="Arial" w:eastAsia="Arial" w:hAnsi="Arial" w:cs="Arial"/>
-        </w:rPr>
-        <w:t>eneraciones, no solo en la parte ambiental sino en la parte social.</w:t>
+        <w:t xml:space="preserve"> inconveniente que afecta a la humanidad y futuras generaciones, no solo en la parte ambiental sino en la parte social.</w:t>
       </w:r>
     </w:p>
     <w:p>
@@ -1802,13 +1783,7 @@
         <w:rPr>
           <w:rFonts w:ascii="Arial" w:eastAsia="Arial" w:hAnsi="Arial" w:cs="Arial"/>
         </w:rPr>
-        <w:t xml:space="preserve"> impacto positivo en la parte ambiental como es el caso de las energías fotovoltaicas y eólic</w:t>
-      </w:r>
-      <w:r>
-        <w:rPr>
-          <w:rFonts w:ascii="Arial" w:eastAsia="Arial" w:hAnsi="Arial" w:cs="Arial"/>
-        </w:rPr>
-        <w:t>as entre otras.</w:t>
+        <w:t xml:space="preserve"> impacto positivo en la parte ambiental como es el caso de las energías fotovoltaicas y eólicas entre otras.</w:t>
       </w:r>
     </w:p>
     <w:p>
@@ -1853,13 +1828,7 @@
         <w:rPr>
           <w:rFonts w:ascii="Arial" w:eastAsia="Arial" w:hAnsi="Arial" w:cs="Arial"/>
         </w:rPr>
-        <w:t>de</w:t>
-      </w:r>
-      <w:r>
-        <w:rPr>
-          <w:rFonts w:ascii="Arial" w:eastAsia="Arial" w:hAnsi="Arial" w:cs="Arial"/>
-        </w:rPr>
-        <w:t>l</w:t>
+        <w:t>del</w:t>
       </w:r>
       <w:proofErr w:type="gramEnd"/>
       <w:r>
@@ -2306,13 +2275,7 @@
         <w:rPr>
           <w:rFonts w:ascii="Arial" w:eastAsia="Arial" w:hAnsi="Arial" w:cs="Arial"/>
         </w:rPr>
-        <w:t xml:space="preserve"> cambio en su generación de energía eléctrica que sería pasar de la energía hidráulica o térmica a la energía f</w:t>
-      </w:r>
-      <w:r>
-        <w:rPr>
-          <w:rFonts w:ascii="Arial" w:eastAsia="Arial" w:hAnsi="Arial" w:cs="Arial"/>
-        </w:rPr>
-        <w:t>otovoltaica.</w:t>
+        <w:t xml:space="preserve"> cambio en su generación de energía eléctrica que sería pasar de la energía hidráulica o térmica a la energía fotovoltaica.</w:t>
       </w:r>
     </w:p>
     <w:p>
@@ -2416,13 +2379,7 @@
         <w:rPr>
           <w:rFonts w:ascii="Arial" w:eastAsia="Arial" w:hAnsi="Arial" w:cs="Arial"/>
         </w:rPr>
-        <w:t>Dar la información necesaria para calcular la cantidad de pan</w:t>
-      </w:r>
-      <w:r>
-        <w:rPr>
-          <w:rFonts w:ascii="Arial" w:eastAsia="Arial" w:hAnsi="Arial" w:cs="Arial"/>
-        </w:rPr>
-        <w:t xml:space="preserve">eles solares que requeriría </w:t>
+        <w:t xml:space="preserve">Dar la información necesaria para calcular la cantidad de paneles solares que requeriría </w:t>
       </w:r>
       <w:proofErr w:type="gramStart"/>
       <w:r>
@@ -2494,13 +2451,7 @@
         <w:rPr>
           <w:rFonts w:ascii="Arial" w:eastAsia="Arial" w:hAnsi="Arial" w:cs="Arial"/>
         </w:rPr>
-        <w:t>Se pretende llegar a</w:t>
-      </w:r>
-      <w:r>
-        <w:rPr>
-          <w:rFonts w:ascii="Arial" w:eastAsia="Arial" w:hAnsi="Arial" w:cs="Arial"/>
-        </w:rPr>
-        <w:t xml:space="preserve"> lugares donde es imposible el tendido de la red eléctrica en ciertos lugares de nuestro territorio nacional </w:t>
+        <w:t xml:space="preserve">Se pretende llegar a lugares donde es imposible el tendido de la red eléctrica en ciertos lugares de nuestro territorio nacional </w:t>
       </w:r>
       <w:proofErr w:type="gramStart"/>
       <w:r>
@@ -2845,13 +2796,7 @@
         <w:rPr>
           <w:rFonts w:ascii="Arial" w:eastAsia="Arial" w:hAnsi="Arial" w:cs="Arial"/>
         </w:rPr>
-        <w:t xml:space="preserve"> lo es la energía solar. Y aprovechando la posición geográfica que tiene Colombia en la zona tropical donde el clima varía según l</w:t>
-      </w:r>
-      <w:r>
-        <w:rPr>
-          <w:rFonts w:ascii="Arial" w:eastAsia="Arial" w:hAnsi="Arial" w:cs="Arial"/>
-        </w:rPr>
-        <w:t xml:space="preserve">a altitud, la temperatura, la humedad entre otros parámetros, ofrece una radiación solar muy </w:t>
+        <w:t xml:space="preserve"> lo es la energía solar. Y aprovechando la posición geográfica que tiene Colombia en la zona tropical donde el clima varía según la altitud, la temperatura, la humedad entre otros parámetros, ofrece una radiación solar muy </w:t>
       </w:r>
       <w:proofErr w:type="gramStart"/>
       <w:r>
@@ -2941,15 +2886,7 @@
           <w:b/>
           <w:color w:val="000000"/>
         </w:rPr>
-        <w:t>Resolución CREG 030 de 2018:</w:t>
-      </w:r>
-      <w:r>
-        <w:rPr>
-          <w:rFonts w:ascii="Arial" w:eastAsia="Arial" w:hAnsi="Arial" w:cs="Arial"/>
-          <w:b/>
-          <w:color w:val="000000"/>
-        </w:rPr>
-        <w:t xml:space="preserve"> </w:t>
+        <w:t xml:space="preserve">Resolución CREG 030 de 2018: </w:t>
       </w:r>
       <w:r>
         <w:rPr>
@@ -3033,14 +2970,7 @@
           <w:rFonts w:ascii="Arial" w:eastAsia="Arial" w:hAnsi="Arial" w:cs="Arial"/>
           <w:color w:val="000000"/>
         </w:rPr>
-        <w:t xml:space="preserve"> tipo de energías y de esta manera promover la integración de energías renovables no c</w:t>
-      </w:r>
-      <w:r>
-        <w:rPr>
-          <w:rFonts w:ascii="Arial" w:eastAsia="Arial" w:hAnsi="Arial" w:cs="Arial"/>
-          <w:color w:val="000000"/>
-        </w:rPr>
-        <w:t>onvencionales al sistema energético nacional.</w:t>
+        <w:t xml:space="preserve"> tipo de energías y de esta manera promover la integración de energías renovables no convencionales al sistema energético nacional.</w:t>
       </w:r>
     </w:p>
     <w:p>
@@ -3078,13 +3008,7 @@
         <w:rPr>
           <w:rFonts w:ascii="Arial" w:eastAsia="Arial" w:hAnsi="Arial" w:cs="Arial"/>
         </w:rPr>
-        <w:t xml:space="preserve"> energéticas contaminantes y es clave para la lucha contra el cambio climátic</w:t>
-      </w:r>
-      <w:r>
-        <w:rPr>
-          <w:rFonts w:ascii="Arial" w:eastAsia="Arial" w:hAnsi="Arial" w:cs="Arial"/>
-        </w:rPr>
-        <w:t>o. Representan una disminución económica en lugares rurales muy aislados donde es complicado llevar la red eléctrica.</w:t>
+        <w:t xml:space="preserve"> energéticas contaminantes y es clave para la lucha contra el cambio climático. Representan una disminución económica en lugares rurales muy aislados donde es complicado llevar la red eléctrica.</w:t>
       </w:r>
     </w:p>
     <w:p>
@@ -3108,13 +3032,7 @@
         <w:rPr>
           <w:rFonts w:ascii="Arial" w:eastAsia="Arial" w:hAnsi="Arial" w:cs="Arial"/>
         </w:rPr>
-        <w:t>En la parte técnica, los paneles solares están hechos de silicio monocristalino, policristalino, amorfo o de arseniuro de galio, las cual</w:t>
-      </w:r>
-      <w:r>
-        <w:rPr>
-          <w:rFonts w:ascii="Arial" w:eastAsia="Arial" w:hAnsi="Arial" w:cs="Arial"/>
-        </w:rPr>
-        <w:t xml:space="preserve">es se complementan con baterías que ayudan al almacenamiento cuando estos paneles solares no entregan la energía deseada; y de inversores que permiten el </w:t>
+        <w:t xml:space="preserve">En la parte técnica, los paneles solares están hechos de silicio monocristalino, policristalino, amorfo o de arseniuro de galio, las cuales se complementan con baterías que ayudan al almacenamiento cuando estos paneles solares no entregan la energía deseada; y de inversores que permiten el </w:t>
       </w:r>
       <w:proofErr w:type="gramStart"/>
       <w:r>
@@ -3142,13 +3060,7 @@
         <w:rPr>
           <w:rFonts w:ascii="Arial" w:eastAsia="Arial" w:hAnsi="Arial" w:cs="Arial"/>
         </w:rPr>
-        <w:t xml:space="preserve"> mantenimiento continuo en cua</w:t>
-      </w:r>
-      <w:r>
-        <w:rPr>
-          <w:rFonts w:ascii="Arial" w:eastAsia="Arial" w:hAnsi="Arial" w:cs="Arial"/>
-        </w:rPr>
-        <w:t xml:space="preserve">nto a limpieza y de inspecciones visuales para garantizar un buen rendimiento. La vida útil depende de la calidad </w:t>
+        <w:t xml:space="preserve"> mantenimiento continuo en cuanto a limpieza y de inspecciones visuales para garantizar un buen rendimiento. La vida útil depende de la calidad </w:t>
       </w:r>
       <w:proofErr w:type="gramStart"/>
       <w:r>
@@ -3200,13 +3112,7 @@
         <w:rPr>
           <w:rFonts w:ascii="Arial" w:eastAsia="Arial" w:hAnsi="Arial" w:cs="Arial"/>
         </w:rPr>
-        <w:t xml:space="preserve"> que está teniendo en nuestro medio </w:t>
-      </w:r>
-      <w:r>
-        <w:rPr>
-          <w:rFonts w:ascii="Arial" w:eastAsia="Arial" w:hAnsi="Arial" w:cs="Arial"/>
-        </w:rPr>
-        <w:t>este valor ha disminuido, proporcionando que a largo plazo sea rentable, y el gobierno nacional está incentivando mediante programas de financiación el uso de estas energías que favorecen el autoconsumo.</w:t>
+        <w:t xml:space="preserve"> que está teniendo en nuestro medio este valor ha disminuido, proporcionando que a largo plazo sea rentable, y el gobierno nacional está incentivando mediante programas de financiación el uso de estas energías que favorecen el autoconsumo.</w:t>
       </w:r>
     </w:p>
     <w:p>
@@ -3470,14 +3376,7 @@
           <w:rFonts w:ascii="Arial" w:eastAsia="Arial" w:hAnsi="Arial" w:cs="Arial"/>
           <w:b/>
         </w:rPr>
-        <w:t>) Evalu</w:t>
-      </w:r>
-      <w:r>
-        <w:rPr>
-          <w:rFonts w:ascii="Arial" w:eastAsia="Arial" w:hAnsi="Arial" w:cs="Arial"/>
-          <w:b/>
-        </w:rPr>
-        <w:t>ación del Recurso Solar</w:t>
+        <w:t>) Evaluación del Recurso Solar</w:t>
       </w:r>
     </w:p>
     <w:p>
@@ -3577,14 +3476,7 @@
           <w:rFonts w:ascii="Arial" w:eastAsia="Arial" w:hAnsi="Arial" w:cs="Arial"/>
           <w:b/>
         </w:rPr>
-        <w:t>c) Dimensionami</w:t>
-      </w:r>
-      <w:r>
-        <w:rPr>
-          <w:rFonts w:ascii="Arial" w:eastAsia="Arial" w:hAnsi="Arial" w:cs="Arial"/>
-          <w:b/>
-        </w:rPr>
-        <w:t xml:space="preserve">ento </w:t>
+        <w:t xml:space="preserve">c) Dimensionamiento </w:t>
       </w:r>
       <w:proofErr w:type="gramStart"/>
       <w:r>
@@ -3648,6 +3540,492 @@
         <w:jc w:val="both"/>
         <w:rPr>
           <w:rFonts w:ascii="Arial" w:eastAsia="Arial" w:hAnsi="Arial" w:cs="Arial"/>
+        </w:rPr>
+      </w:pPr>
+    </w:p>
+    <w:p>
+      <w:pPr>
+        <w:spacing w:after="0" w:line="240" w:lineRule="auto"/>
+        <w:jc w:val="both"/>
+        <w:rPr>
+          <w:rFonts w:ascii="Arial" w:eastAsia="Arial" w:hAnsi="Arial" w:cs="Arial"/>
+          <w:b/>
+        </w:rPr>
+      </w:pPr>
+      <w:r>
+        <w:rPr>
+          <w:rFonts w:ascii="Arial" w:eastAsia="Arial" w:hAnsi="Arial" w:cs="Arial"/>
+          <w:b/>
+        </w:rPr>
+        <w:t>4.2</w:t>
+      </w:r>
+      <w:r>
+        <w:rPr>
+          <w:rFonts w:ascii="Arial" w:eastAsia="Arial" w:hAnsi="Arial" w:cs="Arial"/>
+          <w:b/>
+        </w:rPr>
+        <w:t>. Desarrollo del modelo de IA</w:t>
+      </w:r>
+    </w:p>
+    <w:p>
+      <w:pPr>
+        <w:spacing w:after="0" w:line="240" w:lineRule="auto"/>
+        <w:jc w:val="both"/>
+        <w:rPr>
+          <w:rFonts w:ascii="Arial" w:eastAsia="Arial" w:hAnsi="Arial" w:cs="Arial"/>
+        </w:rPr>
+      </w:pPr>
+    </w:p>
+    <w:p>
+      <w:pPr>
+        <w:spacing w:after="0" w:line="240" w:lineRule="auto"/>
+        <w:jc w:val="both"/>
+        <w:rPr>
+          <w:rFonts w:ascii="Arial" w:eastAsia="Arial" w:hAnsi="Arial" w:cs="Arial"/>
+        </w:rPr>
+      </w:pPr>
+      <w:r>
+        <w:rPr>
+          <w:rFonts w:ascii="Arial" w:eastAsia="Arial" w:hAnsi="Arial" w:cs="Arial"/>
+        </w:rPr>
+        <w:t xml:space="preserve">En esta parte de la documentación vamos </w:t>
+      </w:r>
+      <w:proofErr w:type="gramStart"/>
+      <w:r>
+        <w:rPr>
+          <w:rFonts w:ascii="Arial" w:eastAsia="Arial" w:hAnsi="Arial" w:cs="Arial"/>
+        </w:rPr>
+        <w:t>a</w:t>
+      </w:r>
+      <w:proofErr w:type="gramEnd"/>
+      <w:r>
+        <w:rPr>
+          <w:rFonts w:ascii="Arial" w:eastAsia="Arial" w:hAnsi="Arial" w:cs="Arial"/>
+        </w:rPr>
+        <w:t xml:space="preserve"> identificar las bibliotecas o librerías que se usarán en la creación del chatbot:</w:t>
+      </w:r>
+    </w:p>
+    <w:p>
+      <w:pPr>
+        <w:spacing w:after="0" w:line="240" w:lineRule="auto"/>
+        <w:jc w:val="both"/>
+        <w:rPr>
+          <w:rFonts w:ascii="Arial" w:eastAsia="Arial" w:hAnsi="Arial" w:cs="Arial"/>
+        </w:rPr>
+      </w:pPr>
+    </w:p>
+    <w:p>
+      <w:pPr>
+        <w:spacing w:after="0" w:line="240" w:lineRule="auto"/>
+        <w:jc w:val="both"/>
+        <w:rPr>
+          <w:rFonts w:ascii="Arial" w:eastAsia="Arial" w:hAnsi="Arial" w:cs="Arial"/>
+        </w:rPr>
+      </w:pPr>
+      <w:r>
+        <w:rPr>
+          <w:rFonts w:ascii="Arial" w:eastAsia="Arial" w:hAnsi="Arial" w:cs="Arial"/>
+        </w:rPr>
+        <w:t>instalación de Pandas: carga y manipula los datos de los archivos CSV, FastAPI: ayuda a crear la app, numpy y math: ayuda en cálculos matemáticos y operaciones numéricas, streamlit: hace que sea fácil crear una interfaz web sin necesidad de conocimientos avanzados, scikit_</w:t>
+      </w:r>
+      <w:proofErr w:type="gramStart"/>
+      <w:r>
+        <w:rPr>
+          <w:rFonts w:ascii="Arial" w:eastAsia="Arial" w:hAnsi="Arial" w:cs="Arial"/>
+        </w:rPr>
+        <w:t>learn(</w:t>
+      </w:r>
+      <w:proofErr w:type="gramEnd"/>
+      <w:r>
+        <w:rPr>
+          <w:rFonts w:ascii="Arial" w:eastAsia="Arial" w:hAnsi="Arial" w:cs="Arial"/>
+        </w:rPr>
+        <w:t>específicamente LinearRegression y train_test_split): entrena el modelo de machine learning que en este caso es la regresión lineal.</w:t>
+      </w:r>
+    </w:p>
+    <w:p>
+      <w:pPr>
+        <w:spacing w:after="0" w:line="240" w:lineRule="auto"/>
+        <w:jc w:val="both"/>
+        <w:rPr>
+          <w:rFonts w:ascii="Arial" w:eastAsia="Arial" w:hAnsi="Arial" w:cs="Arial"/>
+        </w:rPr>
+      </w:pPr>
+    </w:p>
+    <w:p>
+      <w:pPr>
+        <w:spacing w:after="0" w:line="240" w:lineRule="auto"/>
+        <w:jc w:val="both"/>
+        <w:rPr>
+          <w:rFonts w:ascii="Arial" w:eastAsia="Arial" w:hAnsi="Arial" w:cs="Arial"/>
+        </w:rPr>
+      </w:pPr>
+      <w:r>
+        <w:rPr>
+          <w:rFonts w:ascii="Arial" w:eastAsia="Arial" w:hAnsi="Arial" w:cs="Arial"/>
+        </w:rPr>
+        <w:t xml:space="preserve">El dataset se realizó de manera manual buscando información de las ciudades y radiación al mes, también se investigó en las páginas de paneles solares dos tipos que desglosan de acuerdo a los consumos que se ingresan por parte </w:t>
+      </w:r>
+      <w:proofErr w:type="gramStart"/>
+      <w:r>
+        <w:rPr>
+          <w:rFonts w:ascii="Arial" w:eastAsia="Arial" w:hAnsi="Arial" w:cs="Arial"/>
+        </w:rPr>
+        <w:t>del</w:t>
+      </w:r>
+      <w:proofErr w:type="gramEnd"/>
+      <w:r>
+        <w:rPr>
+          <w:rFonts w:ascii="Arial" w:eastAsia="Arial" w:hAnsi="Arial" w:cs="Arial"/>
+        </w:rPr>
+        <w:t xml:space="preserve"> usuario.</w:t>
+      </w:r>
+    </w:p>
+    <w:p>
+      <w:pPr>
+        <w:spacing w:after="0" w:line="240" w:lineRule="auto"/>
+        <w:jc w:val="both"/>
+        <w:rPr>
+          <w:rFonts w:ascii="Arial" w:eastAsia="Arial" w:hAnsi="Arial" w:cs="Arial"/>
+        </w:rPr>
+      </w:pPr>
+    </w:p>
+    <w:p>
+      <w:pPr>
+        <w:spacing w:after="0" w:line="240" w:lineRule="auto"/>
+        <w:jc w:val="both"/>
+        <w:rPr>
+          <w:rFonts w:ascii="Arial" w:eastAsia="Arial" w:hAnsi="Arial" w:cs="Arial"/>
+        </w:rPr>
+      </w:pPr>
+      <w:proofErr w:type="gramStart"/>
+      <w:r>
+        <w:rPr>
+          <w:rFonts w:ascii="Arial" w:eastAsia="Arial" w:hAnsi="Arial" w:cs="Arial"/>
+        </w:rPr>
+        <w:t>CHATBOT  donde</w:t>
+      </w:r>
+      <w:proofErr w:type="gramEnd"/>
+      <w:r>
+        <w:rPr>
+          <w:rFonts w:ascii="Arial" w:eastAsia="Arial" w:hAnsi="Arial" w:cs="Arial"/>
+        </w:rPr>
+        <w:t xml:space="preserve"> el usuario interactúa con el programa y sus dataset para encontrar un resultado que se hace con cálculo matemático.</w:t>
+      </w:r>
+    </w:p>
+    <w:p>
+      <w:pPr>
+        <w:spacing w:after="0" w:line="240" w:lineRule="auto"/>
+        <w:ind w:left="720"/>
+        <w:jc w:val="both"/>
+        <w:rPr>
+          <w:rFonts w:ascii="Arial" w:eastAsia="Arial" w:hAnsi="Arial" w:cs="Arial"/>
+        </w:rPr>
+      </w:pPr>
+    </w:p>
+    <w:p>
+      <w:pPr>
+        <w:spacing w:after="0" w:line="240" w:lineRule="auto"/>
+        <w:jc w:val="both"/>
+        <w:rPr>
+          <w:rFonts w:ascii="Arial" w:eastAsia="Arial" w:hAnsi="Arial" w:cs="Arial"/>
+        </w:rPr>
+      </w:pPr>
+      <w:r>
+        <w:rPr>
+          <w:rFonts w:ascii="Arial" w:eastAsia="Arial" w:hAnsi="Arial" w:cs="Arial"/>
+        </w:rPr>
+        <w:t>Se integró un Modelo de Machine Learning de manera lineal para dar un estimado o predicción del consumo de energía basándose en las horas de radiación que recibe cada municipio, es útil para tener una idea de cuánta energía se podría necesitar y así dar un complemento a la hora de querer integrar paneles solares a futuro.</w:t>
+      </w:r>
+    </w:p>
+    <w:p>
+      <w:pPr>
+        <w:spacing w:after="0" w:line="240" w:lineRule="auto"/>
+        <w:jc w:val="both"/>
+        <w:rPr>
+          <w:rFonts w:ascii="Arial" w:eastAsia="Arial" w:hAnsi="Arial" w:cs="Arial"/>
+        </w:rPr>
+      </w:pPr>
+    </w:p>
+    <w:p>
+      <w:pPr>
+        <w:spacing w:after="0" w:line="240" w:lineRule="auto"/>
+        <w:jc w:val="both"/>
+        <w:rPr>
+          <w:rFonts w:ascii="Arial" w:eastAsia="Arial" w:hAnsi="Arial" w:cs="Arial"/>
+          <w:b/>
+        </w:rPr>
+      </w:pPr>
+      <w:r>
+        <w:rPr>
+          <w:rFonts w:ascii="Arial" w:eastAsia="Arial" w:hAnsi="Arial" w:cs="Arial"/>
+          <w:b/>
+        </w:rPr>
+        <w:t>4.3</w:t>
+      </w:r>
+      <w:r>
+        <w:rPr>
+          <w:rFonts w:ascii="Arial" w:eastAsia="Arial" w:hAnsi="Arial" w:cs="Arial"/>
+          <w:b/>
+        </w:rPr>
+        <w:t xml:space="preserve">. Desarrollo </w:t>
+      </w:r>
+      <w:proofErr w:type="gramStart"/>
+      <w:r>
+        <w:rPr>
+          <w:rFonts w:ascii="Arial" w:eastAsia="Arial" w:hAnsi="Arial" w:cs="Arial"/>
+          <w:b/>
+        </w:rPr>
+        <w:t>del</w:t>
+      </w:r>
+      <w:proofErr w:type="gramEnd"/>
+      <w:r>
+        <w:rPr>
+          <w:rFonts w:ascii="Arial" w:eastAsia="Arial" w:hAnsi="Arial" w:cs="Arial"/>
+          <w:b/>
+        </w:rPr>
+        <w:t xml:space="preserve"> Chatbot</w:t>
+      </w:r>
+    </w:p>
+    <w:p>
+      <w:pPr>
+        <w:spacing w:after="0" w:line="240" w:lineRule="auto"/>
+        <w:jc w:val="both"/>
+        <w:rPr>
+          <w:rFonts w:ascii="Arial" w:eastAsia="Arial" w:hAnsi="Arial" w:cs="Arial"/>
+          <w:b/>
+        </w:rPr>
+      </w:pPr>
+    </w:p>
+    <w:p>
+      <w:pPr>
+        <w:spacing w:after="0" w:line="240" w:lineRule="auto"/>
+        <w:jc w:val="both"/>
+        <w:rPr>
+          <w:rFonts w:ascii="Arial" w:eastAsia="Arial" w:hAnsi="Arial" w:cs="Arial"/>
+        </w:rPr>
+      </w:pPr>
+      <w:r>
+        <w:rPr>
+          <w:rFonts w:ascii="Arial" w:eastAsia="Arial" w:hAnsi="Arial" w:cs="Arial"/>
+        </w:rPr>
+        <w:t xml:space="preserve">En este punto la idea es que el usuario ingrese su ubicación o municipio donde despliega una lista y que añada el consumo que se encuentra generado en la factura en kwh; de acuerdo a este poder sacar el estimado de paneles que se necesita para una posible instalación a futuro y ofrecer </w:t>
+      </w:r>
+      <w:r>
+        <w:rPr>
+          <w:rFonts w:ascii="Arial" w:eastAsia="Arial" w:hAnsi="Arial" w:cs="Arial"/>
+        </w:rPr>
+        <w:lastRenderedPageBreak/>
+        <w:t>un estimado de consumo de energía usando machine learning sobre las horas de radiación en el municipio que servirá para más adelante para calcular mejor la instalación de paneles solares.</w:t>
+      </w:r>
+    </w:p>
+    <w:p>
+      <w:pPr>
+        <w:spacing w:after="0" w:line="240" w:lineRule="auto"/>
+        <w:ind w:left="720"/>
+        <w:jc w:val="both"/>
+        <w:rPr>
+          <w:rFonts w:ascii="Arial" w:eastAsia="Arial" w:hAnsi="Arial" w:cs="Arial"/>
+        </w:rPr>
+      </w:pPr>
+    </w:p>
+    <w:p>
+      <w:pPr>
+        <w:spacing w:after="0" w:line="240" w:lineRule="auto"/>
+        <w:jc w:val="center"/>
+        <w:rPr>
+          <w:rFonts w:ascii="Arial" w:eastAsia="Arial" w:hAnsi="Arial" w:cs="Arial"/>
+          <w:b/>
+        </w:rPr>
+      </w:pPr>
+    </w:p>
+    <w:p>
+      <w:pPr>
+        <w:spacing w:after="0" w:line="240" w:lineRule="auto"/>
+        <w:jc w:val="center"/>
+        <w:rPr>
+          <w:rFonts w:ascii="Arial" w:eastAsia="Arial" w:hAnsi="Arial" w:cs="Arial"/>
+          <w:b/>
+        </w:rPr>
+      </w:pPr>
+    </w:p>
+    <w:p>
+      <w:pPr>
+        <w:spacing w:after="0" w:line="240" w:lineRule="auto"/>
+        <w:jc w:val="center"/>
+        <w:rPr>
+          <w:rFonts w:ascii="Arial" w:eastAsia="Arial" w:hAnsi="Arial" w:cs="Arial"/>
+          <w:b/>
+        </w:rPr>
+      </w:pPr>
+    </w:p>
+    <w:p>
+      <w:pPr>
+        <w:spacing w:after="0" w:line="240" w:lineRule="auto"/>
+        <w:jc w:val="center"/>
+        <w:rPr>
+          <w:rFonts w:ascii="Arial" w:eastAsia="Arial" w:hAnsi="Arial" w:cs="Arial"/>
+          <w:b/>
+        </w:rPr>
+      </w:pPr>
+    </w:p>
+    <w:p>
+      <w:pPr>
+        <w:spacing w:after="0" w:line="240" w:lineRule="auto"/>
+        <w:jc w:val="center"/>
+        <w:rPr>
+          <w:rFonts w:ascii="Arial" w:eastAsia="Arial" w:hAnsi="Arial" w:cs="Arial"/>
+          <w:b/>
+        </w:rPr>
+      </w:pPr>
+    </w:p>
+    <w:p>
+      <w:pPr>
+        <w:spacing w:after="0" w:line="240" w:lineRule="auto"/>
+        <w:jc w:val="center"/>
+        <w:rPr>
+          <w:rFonts w:ascii="Arial" w:eastAsia="Arial" w:hAnsi="Arial" w:cs="Arial"/>
+          <w:b/>
+        </w:rPr>
+      </w:pPr>
+    </w:p>
+    <w:p>
+      <w:pPr>
+        <w:spacing w:after="0" w:line="240" w:lineRule="auto"/>
+        <w:jc w:val="center"/>
+        <w:rPr>
+          <w:rFonts w:ascii="Arial" w:eastAsia="Arial" w:hAnsi="Arial" w:cs="Arial"/>
+          <w:b/>
+        </w:rPr>
+      </w:pPr>
+    </w:p>
+    <w:p>
+      <w:pPr>
+        <w:spacing w:after="0" w:line="240" w:lineRule="auto"/>
+        <w:jc w:val="center"/>
+        <w:rPr>
+          <w:rFonts w:ascii="Arial" w:eastAsia="Arial" w:hAnsi="Arial" w:cs="Arial"/>
+          <w:b/>
+        </w:rPr>
+      </w:pPr>
+    </w:p>
+    <w:p>
+      <w:pPr>
+        <w:spacing w:after="0" w:line="240" w:lineRule="auto"/>
+        <w:jc w:val="center"/>
+        <w:rPr>
+          <w:rFonts w:ascii="Arial" w:eastAsia="Arial" w:hAnsi="Arial" w:cs="Arial"/>
+          <w:b/>
+        </w:rPr>
+      </w:pPr>
+    </w:p>
+    <w:p>
+      <w:pPr>
+        <w:spacing w:after="0" w:line="240" w:lineRule="auto"/>
+        <w:jc w:val="center"/>
+        <w:rPr>
+          <w:rFonts w:ascii="Arial" w:eastAsia="Arial" w:hAnsi="Arial" w:cs="Arial"/>
+          <w:b/>
+        </w:rPr>
+      </w:pPr>
+    </w:p>
+    <w:p>
+      <w:pPr>
+        <w:spacing w:after="0" w:line="240" w:lineRule="auto"/>
+        <w:jc w:val="center"/>
+        <w:rPr>
+          <w:rFonts w:ascii="Arial" w:eastAsia="Arial" w:hAnsi="Arial" w:cs="Arial"/>
+          <w:b/>
+        </w:rPr>
+      </w:pPr>
+    </w:p>
+    <w:p>
+      <w:pPr>
+        <w:spacing w:after="0" w:line="240" w:lineRule="auto"/>
+        <w:jc w:val="center"/>
+        <w:rPr>
+          <w:rFonts w:ascii="Arial" w:eastAsia="Arial" w:hAnsi="Arial" w:cs="Arial"/>
+          <w:b/>
+        </w:rPr>
+      </w:pPr>
+    </w:p>
+    <w:p>
+      <w:pPr>
+        <w:spacing w:after="0" w:line="240" w:lineRule="auto"/>
+        <w:jc w:val="center"/>
+        <w:rPr>
+          <w:rFonts w:ascii="Arial" w:eastAsia="Arial" w:hAnsi="Arial" w:cs="Arial"/>
+          <w:b/>
+        </w:rPr>
+      </w:pPr>
+    </w:p>
+    <w:p>
+      <w:pPr>
+        <w:spacing w:after="0" w:line="240" w:lineRule="auto"/>
+        <w:jc w:val="center"/>
+        <w:rPr>
+          <w:rFonts w:ascii="Arial" w:eastAsia="Arial" w:hAnsi="Arial" w:cs="Arial"/>
+          <w:b/>
+        </w:rPr>
+      </w:pPr>
+    </w:p>
+    <w:p>
+      <w:pPr>
+        <w:spacing w:after="0" w:line="240" w:lineRule="auto"/>
+        <w:jc w:val="center"/>
+        <w:rPr>
+          <w:rFonts w:ascii="Arial" w:eastAsia="Arial" w:hAnsi="Arial" w:cs="Arial"/>
+          <w:b/>
+        </w:rPr>
+      </w:pPr>
+    </w:p>
+    <w:p>
+      <w:pPr>
+        <w:spacing w:after="0" w:line="240" w:lineRule="auto"/>
+        <w:jc w:val="center"/>
+        <w:rPr>
+          <w:rFonts w:ascii="Arial" w:eastAsia="Arial" w:hAnsi="Arial" w:cs="Arial"/>
+          <w:b/>
+        </w:rPr>
+      </w:pPr>
+    </w:p>
+    <w:p>
+      <w:pPr>
+        <w:spacing w:after="0" w:line="240" w:lineRule="auto"/>
+        <w:jc w:val="center"/>
+        <w:rPr>
+          <w:rFonts w:ascii="Arial" w:eastAsia="Arial" w:hAnsi="Arial" w:cs="Arial"/>
+          <w:b/>
+        </w:rPr>
+      </w:pPr>
+    </w:p>
+    <w:p>
+      <w:pPr>
+        <w:spacing w:after="0" w:line="240" w:lineRule="auto"/>
+        <w:jc w:val="center"/>
+        <w:rPr>
+          <w:rFonts w:ascii="Arial" w:eastAsia="Arial" w:hAnsi="Arial" w:cs="Arial"/>
+          <w:b/>
+        </w:rPr>
+      </w:pPr>
+    </w:p>
+    <w:p>
+      <w:pPr>
+        <w:spacing w:after="0" w:line="240" w:lineRule="auto"/>
+        <w:jc w:val="center"/>
+        <w:rPr>
+          <w:rFonts w:ascii="Arial" w:eastAsia="Arial" w:hAnsi="Arial" w:cs="Arial"/>
+          <w:b/>
+        </w:rPr>
+      </w:pPr>
+    </w:p>
+    <w:p>
+      <w:pPr>
+        <w:spacing w:after="0" w:line="240" w:lineRule="auto"/>
+        <w:jc w:val="center"/>
+        <w:rPr>
+          <w:rFonts w:ascii="Arial" w:eastAsia="Arial" w:hAnsi="Arial" w:cs="Arial"/>
+          <w:b/>
         </w:rPr>
       </w:pPr>
     </w:p>
@@ -4051,13 +4429,7 @@
         <w:rPr>
           <w:rFonts w:ascii="Arial" w:eastAsia="Arial" w:hAnsi="Arial" w:cs="Arial"/>
         </w:rPr>
-        <w:t>Son los encargados de</w:t>
-      </w:r>
-      <w:r>
-        <w:rPr>
-          <w:rFonts w:ascii="Arial" w:eastAsia="Arial" w:hAnsi="Arial" w:cs="Arial"/>
-        </w:rPr>
-        <w:t xml:space="preserve"> captar la </w:t>
+        <w:t xml:space="preserve">Son los encargados de captar la </w:t>
       </w:r>
       <w:proofErr w:type="gramStart"/>
       <w:r>
@@ -4219,13 +4591,7 @@
         <w:rPr>
           <w:rFonts w:ascii="Arial" w:eastAsia="Arial" w:hAnsi="Arial" w:cs="Arial"/>
         </w:rPr>
-        <w:t xml:space="preserve"> inversor centralizado (para sistemas grandes) o microinversores (uno por cada panel o grupo de pan</w:t>
-      </w:r>
-      <w:r>
-        <w:rPr>
-          <w:rFonts w:ascii="Arial" w:eastAsia="Arial" w:hAnsi="Arial" w:cs="Arial"/>
-        </w:rPr>
-        <w:t>eles), entre otros.</w:t>
+        <w:t xml:space="preserve"> inversor centralizado (para sistemas grandes) o microinversores (uno por cada panel o grupo de paneles), entre otros.</w:t>
       </w:r>
     </w:p>
     <w:p>
@@ -4343,15 +4709,7 @@
           <w:b/>
           <w:color w:val="000000"/>
         </w:rPr>
-        <w:t>4. Regula</w:t>
-      </w:r>
-      <w:r>
-        <w:rPr>
-          <w:rFonts w:ascii="Arial" w:eastAsia="Arial" w:hAnsi="Arial" w:cs="Arial"/>
-          <w:b/>
-          <w:color w:val="000000"/>
-        </w:rPr>
-        <w:t>dor de carga (en sistemas con baterías)</w:t>
+        <w:t>4. Regulador de carga (en sistemas con baterías)</w:t>
       </w:r>
     </w:p>
     <w:p>
@@ -4412,15 +4770,7 @@
           <w:b/>
           <w:color w:val="000000"/>
         </w:rPr>
-        <w:t>5. Estructura de s</w:t>
-      </w:r>
-      <w:r>
-        <w:rPr>
-          <w:rFonts w:ascii="Arial" w:eastAsia="Arial" w:hAnsi="Arial" w:cs="Arial"/>
-          <w:b/>
-          <w:color w:val="000000"/>
-        </w:rPr>
-        <w:t>oporte</w:t>
+        <w:t>5. Estructura de soporte</w:t>
       </w:r>
     </w:p>
     <w:p>
@@ -4549,6 +4899,14 @@
     </w:p>
     <w:p>
       <w:pPr>
+        <w:pStyle w:val="Prrafodelista"/>
+        <w:rPr>
+          <w:rFonts w:ascii="Arial" w:eastAsia="Arial" w:hAnsi="Arial" w:cs="Arial"/>
+        </w:rPr>
+      </w:pPr>
+    </w:p>
+    <w:p>
+      <w:pPr>
         <w:pBdr>
           <w:top w:val="nil"/>
           <w:left w:val="nil"/>
@@ -4565,22 +4923,17 @@
         </w:rPr>
       </w:pPr>
       <w:bookmarkStart w:id="6" w:name="_heading=h.wd5w0tc5qnck" w:colFirst="0" w:colLast="0"/>
+      <w:bookmarkStart w:id="7" w:name="_GoBack"/>
       <w:bookmarkEnd w:id="6"/>
+      <w:bookmarkEnd w:id="7"/>
       <w:r>
         <w:rPr>
           <w:rFonts w:ascii="Arial" w:eastAsia="Arial" w:hAnsi="Arial" w:cs="Arial"/>
           <w:b/>
           <w:color w:val="000000"/>
         </w:rPr>
-        <w:t>7. Medidor bidireccional (para sistemas conectados a l</w:t>
-      </w:r>
-      <w:r>
-        <w:rPr>
-          <w:rFonts w:ascii="Arial" w:eastAsia="Arial" w:hAnsi="Arial" w:cs="Arial"/>
-          <w:b/>
-          <w:color w:val="000000"/>
-        </w:rPr>
-        <w:t>a red)</w:t>
+        <w:lastRenderedPageBreak/>
+        <w:t>7. Medidor bidireccional (para sistemas conectados a la red)</w:t>
       </w:r>
     </w:p>
     <w:p>
@@ -4599,7 +4952,6 @@
         <w:rPr>
           <w:rFonts w:ascii="Arial" w:eastAsia="Arial" w:hAnsi="Arial" w:cs="Arial"/>
         </w:rPr>
-        <w:lastRenderedPageBreak/>
         <w:t>Mide la cantidad de energía consumida y la inyectada a la red eléctrica.</w:t>
       </w:r>
     </w:p>
@@ -4649,8 +5001,8 @@
           <w:color w:val="000000"/>
         </w:rPr>
       </w:pPr>
-      <w:bookmarkStart w:id="7" w:name="_heading=h.9bg5sq6lp5dw" w:colFirst="0" w:colLast="0"/>
-      <w:bookmarkEnd w:id="7"/>
+      <w:bookmarkStart w:id="8" w:name="_heading=h.9bg5sq6lp5dw" w:colFirst="0" w:colLast="0"/>
+      <w:bookmarkEnd w:id="8"/>
       <w:r>
         <w:rPr>
           <w:rFonts w:ascii="Arial" w:eastAsia="Arial" w:hAnsi="Arial" w:cs="Arial"/>
@@ -4695,206 +5047,6 @@
     </w:p>
     <w:p>
       <w:pPr>
-        <w:numPr>
-          <w:ilvl w:val="0"/>
-          <w:numId w:val="5"/>
-        </w:numPr>
-        <w:spacing w:after="0" w:line="240" w:lineRule="auto"/>
-        <w:jc w:val="both"/>
-        <w:rPr>
-          <w:rFonts w:ascii="Arial" w:eastAsia="Arial" w:hAnsi="Arial" w:cs="Arial"/>
-        </w:rPr>
-      </w:pPr>
-    </w:p>
-    <w:p>
-      <w:pPr>
-        <w:spacing w:after="0" w:line="240" w:lineRule="auto"/>
-        <w:jc w:val="both"/>
-        <w:rPr>
-          <w:rFonts w:ascii="Arial" w:eastAsia="Arial" w:hAnsi="Arial" w:cs="Arial"/>
-          <w:b/>
-        </w:rPr>
-      </w:pPr>
-      <w:r>
-        <w:rPr>
-          <w:rFonts w:ascii="Arial" w:eastAsia="Arial" w:hAnsi="Arial" w:cs="Arial"/>
-          <w:b/>
-        </w:rPr>
-        <w:t>9. Desarrollo del modelo de IA</w:t>
-      </w:r>
-    </w:p>
-    <w:p>
-      <w:pPr>
-        <w:spacing w:after="0" w:line="240" w:lineRule="auto"/>
-        <w:jc w:val="both"/>
-        <w:rPr>
-          <w:rFonts w:ascii="Arial" w:eastAsia="Arial" w:hAnsi="Arial" w:cs="Arial"/>
-        </w:rPr>
-      </w:pPr>
-    </w:p>
-    <w:p>
-      <w:pPr>
-        <w:spacing w:after="0" w:line="240" w:lineRule="auto"/>
-        <w:jc w:val="both"/>
-        <w:rPr>
-          <w:rFonts w:ascii="Arial" w:eastAsia="Arial" w:hAnsi="Arial" w:cs="Arial"/>
-        </w:rPr>
-      </w:pPr>
-      <w:r>
-        <w:rPr>
-          <w:rFonts w:ascii="Arial" w:eastAsia="Arial" w:hAnsi="Arial" w:cs="Arial"/>
-        </w:rPr>
-        <w:t xml:space="preserve">En esta parte de la documentación vamos </w:t>
-      </w:r>
-      <w:proofErr w:type="gramStart"/>
-      <w:r>
-        <w:rPr>
-          <w:rFonts w:ascii="Arial" w:eastAsia="Arial" w:hAnsi="Arial" w:cs="Arial"/>
-        </w:rPr>
-        <w:t>a</w:t>
-      </w:r>
-      <w:proofErr w:type="gramEnd"/>
-      <w:r>
-        <w:rPr>
-          <w:rFonts w:ascii="Arial" w:eastAsia="Arial" w:hAnsi="Arial" w:cs="Arial"/>
-        </w:rPr>
-        <w:t xml:space="preserve"> identificar las bibliotecas o librerías que se usarán en la crea</w:t>
-      </w:r>
-      <w:r>
-        <w:rPr>
-          <w:rFonts w:ascii="Arial" w:eastAsia="Arial" w:hAnsi="Arial" w:cs="Arial"/>
-        </w:rPr>
-        <w:t>ción del chatbot:</w:t>
-      </w:r>
-    </w:p>
-    <w:p>
-      <w:pPr>
-        <w:spacing w:after="0" w:line="240" w:lineRule="auto"/>
-        <w:jc w:val="both"/>
-        <w:rPr>
-          <w:rFonts w:ascii="Arial" w:eastAsia="Arial" w:hAnsi="Arial" w:cs="Arial"/>
-        </w:rPr>
-      </w:pPr>
-    </w:p>
-    <w:p>
-      <w:pPr>
-        <w:spacing w:after="0" w:line="240" w:lineRule="auto"/>
-        <w:jc w:val="both"/>
-        <w:rPr>
-          <w:rFonts w:ascii="Arial" w:eastAsia="Arial" w:hAnsi="Arial" w:cs="Arial"/>
-        </w:rPr>
-      </w:pPr>
-      <w:r>
-        <w:rPr>
-          <w:rFonts w:ascii="Arial" w:eastAsia="Arial" w:hAnsi="Arial" w:cs="Arial"/>
-        </w:rPr>
-        <w:t>instalación de Pandas: carga y manipula los datos de los archivos CSV, FastAPI: ayuda a crear la app, numpy y math: ayuda en cálculos matemáticos y operaciones numéricas, streamlit: hace que sea fácil crear una interfaz web sin necesidad</w:t>
-      </w:r>
-      <w:r>
-        <w:rPr>
-          <w:rFonts w:ascii="Arial" w:eastAsia="Arial" w:hAnsi="Arial" w:cs="Arial"/>
-        </w:rPr>
-        <w:t xml:space="preserve"> de conocimientos avanzados, scikit_</w:t>
-      </w:r>
-      <w:proofErr w:type="gramStart"/>
-      <w:r>
-        <w:rPr>
-          <w:rFonts w:ascii="Arial" w:eastAsia="Arial" w:hAnsi="Arial" w:cs="Arial"/>
-        </w:rPr>
-        <w:t>learn(</w:t>
-      </w:r>
-      <w:proofErr w:type="gramEnd"/>
-      <w:r>
-        <w:rPr>
-          <w:rFonts w:ascii="Arial" w:eastAsia="Arial" w:hAnsi="Arial" w:cs="Arial"/>
-        </w:rPr>
-        <w:t>específicamente LinearRegression y train_test_split): entrena el modelo de machine learning que en este caso es la regresión lineal.</w:t>
-      </w:r>
-    </w:p>
-    <w:p>
-      <w:pPr>
-        <w:spacing w:after="0" w:line="240" w:lineRule="auto"/>
-        <w:jc w:val="both"/>
-        <w:rPr>
-          <w:rFonts w:ascii="Arial" w:eastAsia="Arial" w:hAnsi="Arial" w:cs="Arial"/>
-        </w:rPr>
-      </w:pPr>
-    </w:p>
-    <w:p>
-      <w:pPr>
-        <w:spacing w:after="0" w:line="240" w:lineRule="auto"/>
-        <w:jc w:val="both"/>
-        <w:rPr>
-          <w:rFonts w:ascii="Arial" w:eastAsia="Arial" w:hAnsi="Arial" w:cs="Arial"/>
-        </w:rPr>
-      </w:pPr>
-      <w:r>
-        <w:rPr>
-          <w:rFonts w:ascii="Arial" w:eastAsia="Arial" w:hAnsi="Arial" w:cs="Arial"/>
-        </w:rPr>
-        <w:t>El dataset se realizó de manera manual buscando información de las ciudades y ra</w:t>
-      </w:r>
-      <w:r>
-        <w:rPr>
-          <w:rFonts w:ascii="Arial" w:eastAsia="Arial" w:hAnsi="Arial" w:cs="Arial"/>
-        </w:rPr>
-        <w:t xml:space="preserve">diación al mes, también se investigó en las páginas de paneles solares dos tipos que desglosan de acuerdo a los consumos que se ingresan por parte </w:t>
-      </w:r>
-      <w:proofErr w:type="gramStart"/>
-      <w:r>
-        <w:rPr>
-          <w:rFonts w:ascii="Arial" w:eastAsia="Arial" w:hAnsi="Arial" w:cs="Arial"/>
-        </w:rPr>
-        <w:t>del</w:t>
-      </w:r>
-      <w:proofErr w:type="gramEnd"/>
-      <w:r>
-        <w:rPr>
-          <w:rFonts w:ascii="Arial" w:eastAsia="Arial" w:hAnsi="Arial" w:cs="Arial"/>
-        </w:rPr>
-        <w:t xml:space="preserve"> usuario.</w:t>
-      </w:r>
-    </w:p>
-    <w:p>
-      <w:pPr>
-        <w:spacing w:after="0" w:line="240" w:lineRule="auto"/>
-        <w:jc w:val="both"/>
-        <w:rPr>
-          <w:rFonts w:ascii="Arial" w:eastAsia="Arial" w:hAnsi="Arial" w:cs="Arial"/>
-        </w:rPr>
-      </w:pPr>
-    </w:p>
-    <w:p>
-      <w:pPr>
-        <w:spacing w:after="0" w:line="240" w:lineRule="auto"/>
-        <w:jc w:val="both"/>
-        <w:rPr>
-          <w:rFonts w:ascii="Arial" w:eastAsia="Arial" w:hAnsi="Arial" w:cs="Arial"/>
-        </w:rPr>
-      </w:pPr>
-      <w:proofErr w:type="gramStart"/>
-      <w:r>
-        <w:rPr>
-          <w:rFonts w:ascii="Arial" w:eastAsia="Arial" w:hAnsi="Arial" w:cs="Arial"/>
-        </w:rPr>
-        <w:t>CHATBOT  donde</w:t>
-      </w:r>
-      <w:proofErr w:type="gramEnd"/>
-      <w:r>
-        <w:rPr>
-          <w:rFonts w:ascii="Arial" w:eastAsia="Arial" w:hAnsi="Arial" w:cs="Arial"/>
-        </w:rPr>
-        <w:t xml:space="preserve"> el usuario interactúa con el programa y sus dataset para encontrar un resultado </w:t>
-      </w:r>
-      <w:r>
-        <w:rPr>
-          <w:rFonts w:ascii="Arial" w:eastAsia="Arial" w:hAnsi="Arial" w:cs="Arial"/>
-        </w:rPr>
-        <w:t>que se hace con cálculo matemático.</w:t>
-      </w:r>
-    </w:p>
-    <w:p>
-      <w:pPr>
         <w:spacing w:after="0" w:line="240" w:lineRule="auto"/>
         <w:ind w:left="720"/>
         <w:jc w:val="both"/>
@@ -4903,6 +5055,1049 @@
         </w:rPr>
       </w:pPr>
     </w:p>
+    <w:tbl>
+      <w:tblPr>
+        <w:tblW w:w="6060" w:type="dxa"/>
+        <w:tblInd w:w="-10" w:type="dxa"/>
+        <w:tblCellMar>
+          <w:left w:w="70" w:type="dxa"/>
+          <w:right w:w="70" w:type="dxa"/>
+        </w:tblCellMar>
+        <w:tblLook w:val="04A0" w:firstRow="1" w:lastRow="0" w:firstColumn="1" w:lastColumn="0" w:noHBand="0" w:noVBand="1"/>
+      </w:tblPr>
+      <w:tblGrid>
+        <w:gridCol w:w="2440"/>
+        <w:gridCol w:w="3620"/>
+      </w:tblGrid>
+      <w:tr>
+        <w:trPr>
+          <w:trHeight w:val="330"/>
+        </w:trPr>
+        <w:tc>
+          <w:tcPr>
+            <w:tcW w:w="2440" w:type="dxa"/>
+            <w:tcBorders>
+              <w:top w:val="single" w:sz="8" w:space="0" w:color="auto"/>
+              <w:left w:val="single" w:sz="8" w:space="0" w:color="auto"/>
+              <w:bottom w:val="single" w:sz="8" w:space="0" w:color="auto"/>
+              <w:right w:val="single" w:sz="8" w:space="0" w:color="auto"/>
+            </w:tcBorders>
+            <w:shd w:val="clear" w:color="auto" w:fill="auto"/>
+            <w:vAlign w:val="center"/>
+            <w:hideMark/>
+          </w:tcPr>
+          <w:p>
+            <w:pPr>
+              <w:spacing w:after="0" w:line="240" w:lineRule="auto"/>
+              <w:jc w:val="center"/>
+              <w:rPr>
+                <w:rFonts w:ascii="Arial" w:eastAsia="Times New Roman" w:hAnsi="Arial" w:cs="Arial"/>
+                <w:b/>
+                <w:bCs/>
+                <w:color w:val="000000"/>
+                <w:sz w:val="24"/>
+                <w:szCs w:val="24"/>
+                <w:lang w:val="es-CO"/>
+              </w:rPr>
+            </w:pPr>
+            <w:r>
+              <w:rPr>
+                <w:rFonts w:ascii="Arial" w:eastAsia="Times New Roman" w:hAnsi="Arial" w:cs="Arial"/>
+                <w:b/>
+                <w:bCs/>
+                <w:color w:val="000000"/>
+                <w:sz w:val="24"/>
+                <w:szCs w:val="24"/>
+                <w:lang w:val="es-CO"/>
+              </w:rPr>
+              <w:t>Componente</w:t>
+            </w:r>
+          </w:p>
+        </w:tc>
+        <w:tc>
+          <w:tcPr>
+            <w:tcW w:w="3620" w:type="dxa"/>
+            <w:tcBorders>
+              <w:top w:val="single" w:sz="8" w:space="0" w:color="auto"/>
+              <w:left w:val="nil"/>
+              <w:bottom w:val="single" w:sz="8" w:space="0" w:color="auto"/>
+              <w:right w:val="single" w:sz="8" w:space="0" w:color="auto"/>
+            </w:tcBorders>
+            <w:shd w:val="clear" w:color="auto" w:fill="auto"/>
+            <w:vAlign w:val="center"/>
+            <w:hideMark/>
+          </w:tcPr>
+          <w:p>
+            <w:pPr>
+              <w:spacing w:after="0" w:line="240" w:lineRule="auto"/>
+              <w:jc w:val="center"/>
+              <w:rPr>
+                <w:rFonts w:ascii="Arial" w:eastAsia="Times New Roman" w:hAnsi="Arial" w:cs="Arial"/>
+                <w:b/>
+                <w:bCs/>
+                <w:color w:val="000000"/>
+                <w:sz w:val="24"/>
+                <w:szCs w:val="24"/>
+                <w:lang w:val="es-CO"/>
+              </w:rPr>
+            </w:pPr>
+            <w:r>
+              <w:rPr>
+                <w:rFonts w:ascii="Arial" w:eastAsia="Times New Roman" w:hAnsi="Arial" w:cs="Arial"/>
+                <w:b/>
+                <w:bCs/>
+                <w:color w:val="000000"/>
+                <w:sz w:val="24"/>
+                <w:szCs w:val="24"/>
+                <w:lang w:val="es-CO"/>
+              </w:rPr>
+              <w:t>Descripción</w:t>
+            </w:r>
+          </w:p>
+        </w:tc>
+      </w:tr>
+      <w:tr>
+        <w:trPr>
+          <w:trHeight w:val="900"/>
+        </w:trPr>
+        <w:tc>
+          <w:tcPr>
+            <w:tcW w:w="2440" w:type="dxa"/>
+            <w:tcBorders>
+              <w:top w:val="nil"/>
+              <w:left w:val="single" w:sz="8" w:space="0" w:color="auto"/>
+              <w:bottom w:val="single" w:sz="4" w:space="0" w:color="auto"/>
+              <w:right w:val="single" w:sz="8" w:space="0" w:color="auto"/>
+            </w:tcBorders>
+            <w:shd w:val="clear" w:color="auto" w:fill="auto"/>
+            <w:vAlign w:val="center"/>
+            <w:hideMark/>
+          </w:tcPr>
+          <w:p>
+            <w:pPr>
+              <w:spacing w:after="0" w:line="240" w:lineRule="auto"/>
+              <w:jc w:val="center"/>
+              <w:rPr>
+                <w:rFonts w:ascii="Arial" w:eastAsia="Times New Roman" w:hAnsi="Arial" w:cs="Arial"/>
+                <w:b/>
+                <w:bCs/>
+                <w:color w:val="000000"/>
+                <w:sz w:val="24"/>
+                <w:szCs w:val="24"/>
+                <w:lang w:val="es-CO"/>
+              </w:rPr>
+            </w:pPr>
+            <w:r>
+              <w:rPr>
+                <w:rFonts w:ascii="Arial" w:eastAsia="Times New Roman" w:hAnsi="Arial" w:cs="Arial"/>
+                <w:b/>
+                <w:bCs/>
+                <w:color w:val="000000"/>
+                <w:sz w:val="24"/>
+                <w:szCs w:val="24"/>
+                <w:lang w:val="es-CO"/>
+              </w:rPr>
+              <w:t>Módulos y Librerías</w:t>
+            </w:r>
+          </w:p>
+        </w:tc>
+        <w:tc>
+          <w:tcPr>
+            <w:tcW w:w="3620" w:type="dxa"/>
+            <w:tcBorders>
+              <w:top w:val="nil"/>
+              <w:left w:val="nil"/>
+              <w:bottom w:val="single" w:sz="4" w:space="0" w:color="auto"/>
+              <w:right w:val="single" w:sz="8" w:space="0" w:color="auto"/>
+            </w:tcBorders>
+            <w:shd w:val="clear" w:color="auto" w:fill="auto"/>
+            <w:vAlign w:val="center"/>
+            <w:hideMark/>
+          </w:tcPr>
+          <w:p>
+            <w:pPr>
+              <w:spacing w:after="0" w:line="240" w:lineRule="auto"/>
+              <w:rPr>
+                <w:rFonts w:ascii="Arial" w:eastAsia="Times New Roman" w:hAnsi="Arial" w:cs="Arial"/>
+                <w:color w:val="000000"/>
+                <w:sz w:val="24"/>
+                <w:szCs w:val="24"/>
+                <w:lang w:val="es-CO"/>
+              </w:rPr>
+            </w:pPr>
+            <w:r>
+              <w:rPr>
+                <w:rFonts w:ascii="Arial" w:eastAsia="Times New Roman" w:hAnsi="Arial" w:cs="Arial"/>
+                <w:color w:val="000000"/>
+                <w:sz w:val="24"/>
+                <w:szCs w:val="24"/>
+                <w:lang w:val="es-CO"/>
+              </w:rPr>
+              <w:t>Streamlit, Pandas, NumPy, S</w:t>
+            </w:r>
+            <w:r>
+              <w:rPr>
+                <w:rFonts w:ascii="Arial" w:eastAsia="Times New Roman" w:hAnsi="Arial" w:cs="Arial"/>
+                <w:color w:val="000000"/>
+                <w:sz w:val="24"/>
+                <w:szCs w:val="24"/>
+                <w:lang w:val="es-CO"/>
+              </w:rPr>
+              <w:t>cikit-learn, FastAPI, Math</w:t>
+            </w:r>
+            <w:r>
+              <w:rPr>
+                <w:rFonts w:ascii="Arial" w:eastAsia="Times New Roman" w:hAnsi="Arial" w:cs="Arial"/>
+                <w:color w:val="000000"/>
+                <w:sz w:val="24"/>
+                <w:szCs w:val="24"/>
+                <w:lang w:val="es-CO"/>
+              </w:rPr>
+              <w:t>.</w:t>
+            </w:r>
+          </w:p>
+        </w:tc>
+      </w:tr>
+      <w:tr>
+        <w:trPr>
+          <w:trHeight w:val="900"/>
+        </w:trPr>
+        <w:tc>
+          <w:tcPr>
+            <w:tcW w:w="2440" w:type="dxa"/>
+            <w:tcBorders>
+              <w:top w:val="nil"/>
+              <w:left w:val="single" w:sz="8" w:space="0" w:color="auto"/>
+              <w:bottom w:val="single" w:sz="4" w:space="0" w:color="auto"/>
+              <w:right w:val="single" w:sz="8" w:space="0" w:color="auto"/>
+            </w:tcBorders>
+            <w:shd w:val="clear" w:color="auto" w:fill="auto"/>
+            <w:vAlign w:val="center"/>
+            <w:hideMark/>
+          </w:tcPr>
+          <w:p>
+            <w:pPr>
+              <w:spacing w:after="0" w:line="240" w:lineRule="auto"/>
+              <w:jc w:val="center"/>
+              <w:rPr>
+                <w:rFonts w:ascii="Arial" w:eastAsia="Times New Roman" w:hAnsi="Arial" w:cs="Arial"/>
+                <w:b/>
+                <w:bCs/>
+                <w:color w:val="000000"/>
+                <w:sz w:val="24"/>
+                <w:szCs w:val="24"/>
+                <w:lang w:val="es-CO"/>
+              </w:rPr>
+            </w:pPr>
+            <w:r>
+              <w:rPr>
+                <w:rFonts w:ascii="Arial" w:eastAsia="Times New Roman" w:hAnsi="Arial" w:cs="Arial"/>
+                <w:b/>
+                <w:bCs/>
+                <w:color w:val="000000"/>
+                <w:sz w:val="24"/>
+                <w:szCs w:val="24"/>
+                <w:lang w:val="es-CO"/>
+              </w:rPr>
+              <w:t>Carga de Datos</w:t>
+            </w:r>
+          </w:p>
+        </w:tc>
+        <w:tc>
+          <w:tcPr>
+            <w:tcW w:w="3620" w:type="dxa"/>
+            <w:tcBorders>
+              <w:top w:val="nil"/>
+              <w:left w:val="nil"/>
+              <w:bottom w:val="single" w:sz="4" w:space="0" w:color="auto"/>
+              <w:right w:val="single" w:sz="8" w:space="0" w:color="auto"/>
+            </w:tcBorders>
+            <w:shd w:val="clear" w:color="auto" w:fill="auto"/>
+            <w:vAlign w:val="center"/>
+            <w:hideMark/>
+          </w:tcPr>
+          <w:p>
+            <w:pPr>
+              <w:spacing w:after="0" w:line="240" w:lineRule="auto"/>
+              <w:rPr>
+                <w:rFonts w:ascii="Arial" w:eastAsia="Times New Roman" w:hAnsi="Arial" w:cs="Arial"/>
+                <w:color w:val="000000"/>
+                <w:sz w:val="24"/>
+                <w:szCs w:val="24"/>
+                <w:lang w:val="es-CO"/>
+              </w:rPr>
+            </w:pPr>
+            <w:r>
+              <w:rPr>
+                <w:rFonts w:ascii="Arial" w:eastAsia="Times New Roman" w:hAnsi="Arial" w:cs="Arial"/>
+                <w:color w:val="000000"/>
+                <w:sz w:val="24"/>
+                <w:szCs w:val="24"/>
+                <w:lang w:val="es-CO"/>
+              </w:rPr>
+              <w:t xml:space="preserve">Carga de datasets SOLAR3.csv y </w:t>
+            </w:r>
+            <w:r>
+              <w:rPr>
+                <w:rFonts w:ascii="Arial" w:eastAsia="Times New Roman" w:hAnsi="Arial" w:cs="Arial"/>
+                <w:color w:val="000000"/>
+                <w:sz w:val="24"/>
+                <w:szCs w:val="24"/>
+                <w:lang w:val="es-CO"/>
+              </w:rPr>
+              <w:t>PANELES_CSV.csv.</w:t>
+            </w:r>
+          </w:p>
+        </w:tc>
+      </w:tr>
+      <w:tr>
+        <w:trPr>
+          <w:trHeight w:val="630"/>
+        </w:trPr>
+        <w:tc>
+          <w:tcPr>
+            <w:tcW w:w="2440" w:type="dxa"/>
+            <w:tcBorders>
+              <w:top w:val="nil"/>
+              <w:left w:val="single" w:sz="8" w:space="0" w:color="auto"/>
+              <w:bottom w:val="single" w:sz="4" w:space="0" w:color="auto"/>
+              <w:right w:val="single" w:sz="8" w:space="0" w:color="auto"/>
+            </w:tcBorders>
+            <w:shd w:val="clear" w:color="auto" w:fill="auto"/>
+            <w:vAlign w:val="center"/>
+            <w:hideMark/>
+          </w:tcPr>
+          <w:p>
+            <w:pPr>
+              <w:spacing w:after="0" w:line="240" w:lineRule="auto"/>
+              <w:jc w:val="center"/>
+              <w:rPr>
+                <w:rFonts w:ascii="Arial" w:eastAsia="Times New Roman" w:hAnsi="Arial" w:cs="Arial"/>
+                <w:b/>
+                <w:bCs/>
+                <w:color w:val="000000"/>
+                <w:sz w:val="24"/>
+                <w:szCs w:val="24"/>
+                <w:lang w:val="es-CO"/>
+              </w:rPr>
+            </w:pPr>
+            <w:r>
+              <w:rPr>
+                <w:rFonts w:ascii="Arial" w:eastAsia="Times New Roman" w:hAnsi="Arial" w:cs="Arial"/>
+                <w:b/>
+                <w:bCs/>
+                <w:color w:val="000000"/>
+                <w:sz w:val="24"/>
+                <w:szCs w:val="24"/>
+                <w:lang w:val="es-CO"/>
+              </w:rPr>
+              <w:t>Preprocesamiento de Datos</w:t>
+            </w:r>
+          </w:p>
+        </w:tc>
+        <w:tc>
+          <w:tcPr>
+            <w:tcW w:w="3620" w:type="dxa"/>
+            <w:tcBorders>
+              <w:top w:val="nil"/>
+              <w:left w:val="nil"/>
+              <w:bottom w:val="single" w:sz="4" w:space="0" w:color="auto"/>
+              <w:right w:val="single" w:sz="8" w:space="0" w:color="auto"/>
+            </w:tcBorders>
+            <w:shd w:val="clear" w:color="auto" w:fill="auto"/>
+            <w:vAlign w:val="center"/>
+            <w:hideMark/>
+          </w:tcPr>
+          <w:p>
+            <w:pPr>
+              <w:spacing w:after="0" w:line="240" w:lineRule="auto"/>
+              <w:rPr>
+                <w:rFonts w:ascii="Arial" w:eastAsia="Times New Roman" w:hAnsi="Arial" w:cs="Arial"/>
+                <w:color w:val="000000"/>
+                <w:sz w:val="24"/>
+                <w:szCs w:val="24"/>
+                <w:lang w:val="es-CO"/>
+              </w:rPr>
+            </w:pPr>
+            <w:r>
+              <w:rPr>
+                <w:rFonts w:ascii="Arial" w:eastAsia="Times New Roman" w:hAnsi="Arial" w:cs="Arial"/>
+                <w:color w:val="000000"/>
+                <w:sz w:val="24"/>
+                <w:szCs w:val="24"/>
+                <w:lang w:val="es-CO"/>
+              </w:rPr>
+              <w:t>Limpieza de datos y extracción de listas únicas.</w:t>
+            </w:r>
+          </w:p>
+        </w:tc>
+      </w:tr>
+      <w:tr>
+        <w:trPr>
+          <w:trHeight w:val="630"/>
+        </w:trPr>
+        <w:tc>
+          <w:tcPr>
+            <w:tcW w:w="2440" w:type="dxa"/>
+            <w:tcBorders>
+              <w:top w:val="nil"/>
+              <w:left w:val="single" w:sz="8" w:space="0" w:color="auto"/>
+              <w:bottom w:val="single" w:sz="4" w:space="0" w:color="auto"/>
+              <w:right w:val="single" w:sz="8" w:space="0" w:color="auto"/>
+            </w:tcBorders>
+            <w:shd w:val="clear" w:color="auto" w:fill="auto"/>
+            <w:vAlign w:val="center"/>
+            <w:hideMark/>
+          </w:tcPr>
+          <w:p>
+            <w:pPr>
+              <w:spacing w:after="0" w:line="240" w:lineRule="auto"/>
+              <w:jc w:val="center"/>
+              <w:rPr>
+                <w:rFonts w:ascii="Arial" w:eastAsia="Times New Roman" w:hAnsi="Arial" w:cs="Arial"/>
+                <w:b/>
+                <w:bCs/>
+                <w:color w:val="000000"/>
+                <w:sz w:val="24"/>
+                <w:szCs w:val="24"/>
+                <w:lang w:val="es-CO"/>
+              </w:rPr>
+            </w:pPr>
+            <w:r>
+              <w:rPr>
+                <w:rFonts w:ascii="Arial" w:eastAsia="Times New Roman" w:hAnsi="Arial" w:cs="Arial"/>
+                <w:b/>
+                <w:bCs/>
+                <w:color w:val="000000"/>
+                <w:sz w:val="24"/>
+                <w:szCs w:val="24"/>
+                <w:lang w:val="es-CO"/>
+              </w:rPr>
+              <w:t>Modelo de Machine Learning</w:t>
+            </w:r>
+          </w:p>
+        </w:tc>
+        <w:tc>
+          <w:tcPr>
+            <w:tcW w:w="3620" w:type="dxa"/>
+            <w:tcBorders>
+              <w:top w:val="nil"/>
+              <w:left w:val="nil"/>
+              <w:bottom w:val="single" w:sz="4" w:space="0" w:color="auto"/>
+              <w:right w:val="single" w:sz="8" w:space="0" w:color="auto"/>
+            </w:tcBorders>
+            <w:shd w:val="clear" w:color="auto" w:fill="auto"/>
+            <w:vAlign w:val="center"/>
+            <w:hideMark/>
+          </w:tcPr>
+          <w:p>
+            <w:pPr>
+              <w:spacing w:after="0" w:line="240" w:lineRule="auto"/>
+              <w:rPr>
+                <w:rFonts w:ascii="Arial" w:eastAsia="Times New Roman" w:hAnsi="Arial" w:cs="Arial"/>
+                <w:color w:val="000000"/>
+                <w:sz w:val="24"/>
+                <w:szCs w:val="24"/>
+                <w:lang w:val="es-CO"/>
+              </w:rPr>
+            </w:pPr>
+            <w:r>
+              <w:rPr>
+                <w:rFonts w:ascii="Arial" w:eastAsia="Times New Roman" w:hAnsi="Arial" w:cs="Arial"/>
+                <w:color w:val="000000"/>
+                <w:sz w:val="24"/>
+                <w:szCs w:val="24"/>
+                <w:lang w:val="es-CO"/>
+              </w:rPr>
+              <w:t>Regresión lineal para predecir el consumo de energía.</w:t>
+            </w:r>
+          </w:p>
+        </w:tc>
+      </w:tr>
+      <w:tr>
+        <w:trPr>
+          <w:trHeight w:val="600"/>
+        </w:trPr>
+        <w:tc>
+          <w:tcPr>
+            <w:tcW w:w="2440" w:type="dxa"/>
+            <w:tcBorders>
+              <w:top w:val="nil"/>
+              <w:left w:val="single" w:sz="8" w:space="0" w:color="auto"/>
+              <w:bottom w:val="single" w:sz="4" w:space="0" w:color="auto"/>
+              <w:right w:val="single" w:sz="8" w:space="0" w:color="auto"/>
+            </w:tcBorders>
+            <w:shd w:val="clear" w:color="auto" w:fill="auto"/>
+            <w:vAlign w:val="center"/>
+            <w:hideMark/>
+          </w:tcPr>
+          <w:p>
+            <w:pPr>
+              <w:spacing w:after="0" w:line="240" w:lineRule="auto"/>
+              <w:jc w:val="center"/>
+              <w:rPr>
+                <w:rFonts w:ascii="Arial" w:eastAsia="Times New Roman" w:hAnsi="Arial" w:cs="Arial"/>
+                <w:b/>
+                <w:bCs/>
+                <w:color w:val="000000"/>
+                <w:sz w:val="24"/>
+                <w:szCs w:val="24"/>
+                <w:lang w:val="es-CO"/>
+              </w:rPr>
+            </w:pPr>
+            <w:r>
+              <w:rPr>
+                <w:rFonts w:ascii="Arial" w:eastAsia="Times New Roman" w:hAnsi="Arial" w:cs="Arial"/>
+                <w:b/>
+                <w:bCs/>
+                <w:color w:val="000000"/>
+                <w:sz w:val="24"/>
+                <w:szCs w:val="24"/>
+                <w:lang w:val="es-CO"/>
+              </w:rPr>
+              <w:t>Interfaz de Usuario</w:t>
+            </w:r>
+          </w:p>
+        </w:tc>
+        <w:tc>
+          <w:tcPr>
+            <w:tcW w:w="3620" w:type="dxa"/>
+            <w:tcBorders>
+              <w:top w:val="nil"/>
+              <w:left w:val="nil"/>
+              <w:bottom w:val="single" w:sz="4" w:space="0" w:color="auto"/>
+              <w:right w:val="single" w:sz="8" w:space="0" w:color="auto"/>
+            </w:tcBorders>
+            <w:shd w:val="clear" w:color="auto" w:fill="auto"/>
+            <w:vAlign w:val="center"/>
+            <w:hideMark/>
+          </w:tcPr>
+          <w:p>
+            <w:pPr>
+              <w:spacing w:after="0" w:line="240" w:lineRule="auto"/>
+              <w:rPr>
+                <w:rFonts w:ascii="Arial" w:eastAsia="Times New Roman" w:hAnsi="Arial" w:cs="Arial"/>
+                <w:color w:val="000000"/>
+                <w:sz w:val="24"/>
+                <w:szCs w:val="24"/>
+                <w:lang w:val="es-CO"/>
+              </w:rPr>
+            </w:pPr>
+            <w:r>
+              <w:rPr>
+                <w:rFonts w:ascii="Arial" w:eastAsia="Times New Roman" w:hAnsi="Arial" w:cs="Arial"/>
+                <w:color w:val="000000"/>
+                <w:sz w:val="24"/>
+                <w:szCs w:val="24"/>
+                <w:lang w:val="es-CO"/>
+              </w:rPr>
+              <w:t>Interfaz web interactiva con Streamlit.</w:t>
+            </w:r>
+          </w:p>
+        </w:tc>
+      </w:tr>
+      <w:tr>
+        <w:trPr>
+          <w:trHeight w:val="600"/>
+        </w:trPr>
+        <w:tc>
+          <w:tcPr>
+            <w:tcW w:w="2440" w:type="dxa"/>
+            <w:tcBorders>
+              <w:top w:val="nil"/>
+              <w:left w:val="single" w:sz="8" w:space="0" w:color="auto"/>
+              <w:bottom w:val="single" w:sz="4" w:space="0" w:color="auto"/>
+              <w:right w:val="single" w:sz="8" w:space="0" w:color="auto"/>
+            </w:tcBorders>
+            <w:shd w:val="clear" w:color="auto" w:fill="auto"/>
+            <w:vAlign w:val="center"/>
+            <w:hideMark/>
+          </w:tcPr>
+          <w:p>
+            <w:pPr>
+              <w:spacing w:after="0" w:line="240" w:lineRule="auto"/>
+              <w:jc w:val="center"/>
+              <w:rPr>
+                <w:rFonts w:ascii="Arial" w:eastAsia="Times New Roman" w:hAnsi="Arial" w:cs="Arial"/>
+                <w:b/>
+                <w:bCs/>
+                <w:color w:val="000000"/>
+                <w:sz w:val="24"/>
+                <w:szCs w:val="24"/>
+                <w:lang w:val="es-CO"/>
+              </w:rPr>
+            </w:pPr>
+            <w:r>
+              <w:rPr>
+                <w:rFonts w:ascii="Arial" w:eastAsia="Times New Roman" w:hAnsi="Arial" w:cs="Arial"/>
+                <w:b/>
+                <w:bCs/>
+                <w:color w:val="000000"/>
+                <w:sz w:val="24"/>
+                <w:szCs w:val="24"/>
+                <w:lang w:val="es-CO"/>
+              </w:rPr>
+              <w:t>API RESTful</w:t>
+            </w:r>
+          </w:p>
+        </w:tc>
+        <w:tc>
+          <w:tcPr>
+            <w:tcW w:w="3620" w:type="dxa"/>
+            <w:tcBorders>
+              <w:top w:val="nil"/>
+              <w:left w:val="nil"/>
+              <w:bottom w:val="single" w:sz="4" w:space="0" w:color="auto"/>
+              <w:right w:val="single" w:sz="8" w:space="0" w:color="auto"/>
+            </w:tcBorders>
+            <w:shd w:val="clear" w:color="auto" w:fill="auto"/>
+            <w:vAlign w:val="center"/>
+            <w:hideMark/>
+          </w:tcPr>
+          <w:p>
+            <w:pPr>
+              <w:spacing w:after="0" w:line="240" w:lineRule="auto"/>
+              <w:rPr>
+                <w:rFonts w:ascii="Arial" w:eastAsia="Times New Roman" w:hAnsi="Arial" w:cs="Arial"/>
+                <w:color w:val="000000"/>
+                <w:sz w:val="24"/>
+                <w:szCs w:val="24"/>
+                <w:lang w:val="es-CO"/>
+              </w:rPr>
+            </w:pPr>
+            <w:r>
+              <w:rPr>
+                <w:rFonts w:ascii="Arial" w:eastAsia="Times New Roman" w:hAnsi="Arial" w:cs="Arial"/>
+                <w:color w:val="000000"/>
+                <w:sz w:val="24"/>
+                <w:szCs w:val="24"/>
+                <w:lang w:val="es-CO"/>
+              </w:rPr>
+              <w:t>API creada con FastAPI para cálculos y consultas de datos.</w:t>
+            </w:r>
+          </w:p>
+        </w:tc>
+      </w:tr>
+      <w:tr>
+        <w:trPr>
+          <w:trHeight w:val="600"/>
+        </w:trPr>
+        <w:tc>
+          <w:tcPr>
+            <w:tcW w:w="2440" w:type="dxa"/>
+            <w:tcBorders>
+              <w:top w:val="nil"/>
+              <w:left w:val="single" w:sz="8" w:space="0" w:color="auto"/>
+              <w:bottom w:val="single" w:sz="4" w:space="0" w:color="auto"/>
+              <w:right w:val="single" w:sz="8" w:space="0" w:color="auto"/>
+            </w:tcBorders>
+            <w:shd w:val="clear" w:color="auto" w:fill="auto"/>
+            <w:vAlign w:val="center"/>
+            <w:hideMark/>
+          </w:tcPr>
+          <w:p>
+            <w:pPr>
+              <w:spacing w:after="0" w:line="240" w:lineRule="auto"/>
+              <w:jc w:val="center"/>
+              <w:rPr>
+                <w:rFonts w:ascii="Arial" w:eastAsia="Times New Roman" w:hAnsi="Arial" w:cs="Arial"/>
+                <w:b/>
+                <w:bCs/>
+                <w:color w:val="000000"/>
+                <w:sz w:val="24"/>
+                <w:szCs w:val="24"/>
+                <w:lang w:val="es-CO"/>
+              </w:rPr>
+            </w:pPr>
+            <w:r>
+              <w:rPr>
+                <w:rFonts w:ascii="Arial" w:eastAsia="Times New Roman" w:hAnsi="Arial" w:cs="Arial"/>
+                <w:b/>
+                <w:bCs/>
+                <w:color w:val="000000"/>
+                <w:sz w:val="24"/>
+                <w:szCs w:val="24"/>
+                <w:lang w:val="es-CO"/>
+              </w:rPr>
+              <w:t>Lógica de Negocio</w:t>
+            </w:r>
+          </w:p>
+        </w:tc>
+        <w:tc>
+          <w:tcPr>
+            <w:tcW w:w="3620" w:type="dxa"/>
+            <w:tcBorders>
+              <w:top w:val="nil"/>
+              <w:left w:val="nil"/>
+              <w:bottom w:val="single" w:sz="4" w:space="0" w:color="auto"/>
+              <w:right w:val="single" w:sz="8" w:space="0" w:color="auto"/>
+            </w:tcBorders>
+            <w:shd w:val="clear" w:color="auto" w:fill="auto"/>
+            <w:vAlign w:val="center"/>
+            <w:hideMark/>
+          </w:tcPr>
+          <w:p>
+            <w:pPr>
+              <w:spacing w:after="0" w:line="240" w:lineRule="auto"/>
+              <w:rPr>
+                <w:rFonts w:ascii="Arial" w:eastAsia="Times New Roman" w:hAnsi="Arial" w:cs="Arial"/>
+                <w:color w:val="000000"/>
+                <w:sz w:val="24"/>
+                <w:szCs w:val="24"/>
+                <w:lang w:val="es-CO"/>
+              </w:rPr>
+            </w:pPr>
+            <w:r>
+              <w:rPr>
+                <w:rFonts w:ascii="Arial" w:eastAsia="Times New Roman" w:hAnsi="Arial" w:cs="Arial"/>
+                <w:color w:val="000000"/>
+                <w:sz w:val="24"/>
+                <w:szCs w:val="24"/>
+                <w:lang w:val="es-CO"/>
+              </w:rPr>
+              <w:t>Cálculo de paneles solares y consumo estimado.</w:t>
+            </w:r>
+          </w:p>
+        </w:tc>
+      </w:tr>
+      <w:tr>
+        <w:trPr>
+          <w:trHeight w:val="600"/>
+        </w:trPr>
+        <w:tc>
+          <w:tcPr>
+            <w:tcW w:w="2440" w:type="dxa"/>
+            <w:tcBorders>
+              <w:top w:val="nil"/>
+              <w:left w:val="single" w:sz="8" w:space="0" w:color="auto"/>
+              <w:bottom w:val="single" w:sz="4" w:space="0" w:color="auto"/>
+              <w:right w:val="single" w:sz="8" w:space="0" w:color="auto"/>
+            </w:tcBorders>
+            <w:shd w:val="clear" w:color="auto" w:fill="auto"/>
+            <w:vAlign w:val="center"/>
+            <w:hideMark/>
+          </w:tcPr>
+          <w:p>
+            <w:pPr>
+              <w:spacing w:after="0" w:line="240" w:lineRule="auto"/>
+              <w:jc w:val="center"/>
+              <w:rPr>
+                <w:rFonts w:ascii="Arial" w:eastAsia="Times New Roman" w:hAnsi="Arial" w:cs="Arial"/>
+                <w:b/>
+                <w:bCs/>
+                <w:color w:val="000000"/>
+                <w:sz w:val="24"/>
+                <w:szCs w:val="24"/>
+                <w:lang w:val="es-CO"/>
+              </w:rPr>
+            </w:pPr>
+            <w:r>
+              <w:rPr>
+                <w:rFonts w:ascii="Arial" w:eastAsia="Times New Roman" w:hAnsi="Arial" w:cs="Arial"/>
+                <w:b/>
+                <w:bCs/>
+                <w:color w:val="000000"/>
+                <w:sz w:val="24"/>
+                <w:szCs w:val="24"/>
+                <w:lang w:val="es-CO"/>
+              </w:rPr>
+              <w:t>Manejo de Errores</w:t>
+            </w:r>
+          </w:p>
+        </w:tc>
+        <w:tc>
+          <w:tcPr>
+            <w:tcW w:w="3620" w:type="dxa"/>
+            <w:tcBorders>
+              <w:top w:val="nil"/>
+              <w:left w:val="nil"/>
+              <w:bottom w:val="single" w:sz="4" w:space="0" w:color="auto"/>
+              <w:right w:val="single" w:sz="8" w:space="0" w:color="auto"/>
+            </w:tcBorders>
+            <w:shd w:val="clear" w:color="auto" w:fill="auto"/>
+            <w:vAlign w:val="center"/>
+            <w:hideMark/>
+          </w:tcPr>
+          <w:p>
+            <w:pPr>
+              <w:spacing w:after="0" w:line="240" w:lineRule="auto"/>
+              <w:rPr>
+                <w:rFonts w:ascii="Arial" w:eastAsia="Times New Roman" w:hAnsi="Arial" w:cs="Arial"/>
+                <w:color w:val="000000"/>
+                <w:sz w:val="24"/>
+                <w:szCs w:val="24"/>
+                <w:lang w:val="es-CO"/>
+              </w:rPr>
+            </w:pPr>
+            <w:r>
+              <w:rPr>
+                <w:rFonts w:ascii="Arial" w:eastAsia="Times New Roman" w:hAnsi="Arial" w:cs="Arial"/>
+                <w:color w:val="000000"/>
+                <w:sz w:val="24"/>
+                <w:szCs w:val="24"/>
+                <w:lang w:val="es-CO"/>
+              </w:rPr>
+              <w:t>Mensajes de error en Streamlit y excepciones en FastAPI.</w:t>
+            </w:r>
+          </w:p>
+        </w:tc>
+      </w:tr>
+      <w:tr>
+        <w:trPr>
+          <w:trHeight w:val="630"/>
+        </w:trPr>
+        <w:tc>
+          <w:tcPr>
+            <w:tcW w:w="2440" w:type="dxa"/>
+            <w:tcBorders>
+              <w:top w:val="nil"/>
+              <w:left w:val="single" w:sz="8" w:space="0" w:color="auto"/>
+              <w:bottom w:val="single" w:sz="4" w:space="0" w:color="auto"/>
+              <w:right w:val="single" w:sz="8" w:space="0" w:color="auto"/>
+            </w:tcBorders>
+            <w:shd w:val="clear" w:color="auto" w:fill="auto"/>
+            <w:vAlign w:val="center"/>
+            <w:hideMark/>
+          </w:tcPr>
+          <w:p>
+            <w:pPr>
+              <w:spacing w:after="0" w:line="240" w:lineRule="auto"/>
+              <w:jc w:val="center"/>
+              <w:rPr>
+                <w:rFonts w:ascii="Arial" w:eastAsia="Times New Roman" w:hAnsi="Arial" w:cs="Arial"/>
+                <w:b/>
+                <w:bCs/>
+                <w:color w:val="000000"/>
+                <w:sz w:val="24"/>
+                <w:szCs w:val="24"/>
+                <w:lang w:val="es-CO"/>
+              </w:rPr>
+            </w:pPr>
+            <w:r>
+              <w:rPr>
+                <w:rFonts w:ascii="Arial" w:eastAsia="Times New Roman" w:hAnsi="Arial" w:cs="Arial"/>
+                <w:b/>
+                <w:bCs/>
+                <w:color w:val="000000"/>
+                <w:sz w:val="24"/>
+                <w:szCs w:val="24"/>
+                <w:lang w:val="es-CO"/>
+              </w:rPr>
+              <w:t>Optimización y Rendimiento</w:t>
+            </w:r>
+          </w:p>
+        </w:tc>
+        <w:tc>
+          <w:tcPr>
+            <w:tcW w:w="3620" w:type="dxa"/>
+            <w:tcBorders>
+              <w:top w:val="nil"/>
+              <w:left w:val="nil"/>
+              <w:bottom w:val="single" w:sz="4" w:space="0" w:color="auto"/>
+              <w:right w:val="single" w:sz="8" w:space="0" w:color="auto"/>
+            </w:tcBorders>
+            <w:shd w:val="clear" w:color="auto" w:fill="auto"/>
+            <w:vAlign w:val="center"/>
+            <w:hideMark/>
+          </w:tcPr>
+          <w:p>
+            <w:pPr>
+              <w:spacing w:after="0" w:line="240" w:lineRule="auto"/>
+              <w:rPr>
+                <w:rFonts w:ascii="Arial" w:eastAsia="Times New Roman" w:hAnsi="Arial" w:cs="Arial"/>
+                <w:color w:val="000000"/>
+                <w:sz w:val="24"/>
+                <w:szCs w:val="24"/>
+                <w:lang w:val="es-CO"/>
+              </w:rPr>
+            </w:pPr>
+            <w:r>
+              <w:rPr>
+                <w:rFonts w:ascii="Arial" w:eastAsia="Times New Roman" w:hAnsi="Arial" w:cs="Arial"/>
+                <w:color w:val="000000"/>
+                <w:sz w:val="24"/>
+                <w:szCs w:val="24"/>
+                <w:lang w:val="es-CO"/>
+              </w:rPr>
+              <w:t>Entrenamiento del modelo una vez y cálculos eficientes.</w:t>
+            </w:r>
+          </w:p>
+        </w:tc>
+      </w:tr>
+      <w:tr>
+        <w:trPr>
+          <w:trHeight w:val="900"/>
+        </w:trPr>
+        <w:tc>
+          <w:tcPr>
+            <w:tcW w:w="2440" w:type="dxa"/>
+            <w:tcBorders>
+              <w:top w:val="nil"/>
+              <w:left w:val="single" w:sz="8" w:space="0" w:color="auto"/>
+              <w:bottom w:val="single" w:sz="4" w:space="0" w:color="auto"/>
+              <w:right w:val="single" w:sz="8" w:space="0" w:color="auto"/>
+            </w:tcBorders>
+            <w:shd w:val="clear" w:color="auto" w:fill="auto"/>
+            <w:vAlign w:val="center"/>
+            <w:hideMark/>
+          </w:tcPr>
+          <w:p>
+            <w:pPr>
+              <w:spacing w:after="0" w:line="240" w:lineRule="auto"/>
+              <w:jc w:val="center"/>
+              <w:rPr>
+                <w:rFonts w:ascii="Arial" w:eastAsia="Times New Roman" w:hAnsi="Arial" w:cs="Arial"/>
+                <w:b/>
+                <w:bCs/>
+                <w:color w:val="000000"/>
+                <w:sz w:val="24"/>
+                <w:szCs w:val="24"/>
+                <w:lang w:val="es-CO"/>
+              </w:rPr>
+            </w:pPr>
+            <w:r>
+              <w:rPr>
+                <w:rFonts w:ascii="Arial" w:eastAsia="Times New Roman" w:hAnsi="Arial" w:cs="Arial"/>
+                <w:b/>
+                <w:bCs/>
+                <w:color w:val="000000"/>
+                <w:sz w:val="24"/>
+                <w:szCs w:val="24"/>
+                <w:lang w:val="es-CO"/>
+              </w:rPr>
+              <w:t>Documentación</w:t>
+            </w:r>
+          </w:p>
+        </w:tc>
+        <w:tc>
+          <w:tcPr>
+            <w:tcW w:w="3620" w:type="dxa"/>
+            <w:tcBorders>
+              <w:top w:val="nil"/>
+              <w:left w:val="nil"/>
+              <w:bottom w:val="single" w:sz="4" w:space="0" w:color="auto"/>
+              <w:right w:val="single" w:sz="8" w:space="0" w:color="auto"/>
+            </w:tcBorders>
+            <w:shd w:val="clear" w:color="auto" w:fill="auto"/>
+            <w:vAlign w:val="center"/>
+            <w:hideMark/>
+          </w:tcPr>
+          <w:p>
+            <w:pPr>
+              <w:spacing w:after="0" w:line="240" w:lineRule="auto"/>
+              <w:rPr>
+                <w:rFonts w:ascii="Arial" w:eastAsia="Times New Roman" w:hAnsi="Arial" w:cs="Arial"/>
+                <w:color w:val="000000"/>
+                <w:sz w:val="24"/>
+                <w:szCs w:val="24"/>
+                <w:lang w:val="es-CO"/>
+              </w:rPr>
+            </w:pPr>
+            <w:r>
+              <w:rPr>
+                <w:rFonts w:ascii="Arial" w:eastAsia="Times New Roman" w:hAnsi="Arial" w:cs="Arial"/>
+                <w:color w:val="000000"/>
+                <w:sz w:val="24"/>
+                <w:szCs w:val="24"/>
+                <w:lang w:val="es-CO"/>
+              </w:rPr>
+              <w:t>Comentarios en el código y documentación automática de la API.</w:t>
+            </w:r>
+          </w:p>
+        </w:tc>
+      </w:tr>
+      <w:tr>
+        <w:trPr>
+          <w:trHeight w:val="915"/>
+        </w:trPr>
+        <w:tc>
+          <w:tcPr>
+            <w:tcW w:w="2440" w:type="dxa"/>
+            <w:tcBorders>
+              <w:top w:val="nil"/>
+              <w:left w:val="single" w:sz="8" w:space="0" w:color="auto"/>
+              <w:bottom w:val="single" w:sz="8" w:space="0" w:color="auto"/>
+              <w:right w:val="single" w:sz="8" w:space="0" w:color="auto"/>
+            </w:tcBorders>
+            <w:shd w:val="clear" w:color="auto" w:fill="auto"/>
+            <w:vAlign w:val="center"/>
+            <w:hideMark/>
+          </w:tcPr>
+          <w:p>
+            <w:pPr>
+              <w:spacing w:after="0" w:line="240" w:lineRule="auto"/>
+              <w:jc w:val="center"/>
+              <w:rPr>
+                <w:rFonts w:ascii="Arial" w:eastAsia="Times New Roman" w:hAnsi="Arial" w:cs="Arial"/>
+                <w:b/>
+                <w:bCs/>
+                <w:color w:val="000000"/>
+                <w:sz w:val="24"/>
+                <w:szCs w:val="24"/>
+                <w:lang w:val="es-CO"/>
+              </w:rPr>
+            </w:pPr>
+            <w:r>
+              <w:rPr>
+                <w:rFonts w:ascii="Arial" w:eastAsia="Times New Roman" w:hAnsi="Arial" w:cs="Arial"/>
+                <w:b/>
+                <w:bCs/>
+                <w:color w:val="000000"/>
+                <w:sz w:val="24"/>
+                <w:szCs w:val="24"/>
+                <w:lang w:val="es-CO"/>
+              </w:rPr>
+              <w:t>Posibles Mejoras</w:t>
+            </w:r>
+          </w:p>
+        </w:tc>
+        <w:tc>
+          <w:tcPr>
+            <w:tcW w:w="3620" w:type="dxa"/>
+            <w:tcBorders>
+              <w:top w:val="nil"/>
+              <w:left w:val="nil"/>
+              <w:bottom w:val="single" w:sz="8" w:space="0" w:color="auto"/>
+              <w:right w:val="single" w:sz="8" w:space="0" w:color="auto"/>
+            </w:tcBorders>
+            <w:shd w:val="clear" w:color="auto" w:fill="auto"/>
+            <w:vAlign w:val="center"/>
+            <w:hideMark/>
+          </w:tcPr>
+          <w:p>
+            <w:pPr>
+              <w:spacing w:after="0" w:line="240" w:lineRule="auto"/>
+              <w:rPr>
+                <w:rFonts w:ascii="Arial" w:eastAsia="Times New Roman" w:hAnsi="Arial" w:cs="Arial"/>
+                <w:color w:val="000000"/>
+                <w:sz w:val="24"/>
+                <w:szCs w:val="24"/>
+                <w:lang w:val="es-CO"/>
+              </w:rPr>
+            </w:pPr>
+            <w:r>
+              <w:rPr>
+                <w:rFonts w:ascii="Arial" w:eastAsia="Times New Roman" w:hAnsi="Arial" w:cs="Arial"/>
+                <w:color w:val="000000"/>
+                <w:sz w:val="24"/>
+                <w:szCs w:val="24"/>
+                <w:lang w:val="es-CO"/>
+              </w:rPr>
+              <w:t>Integración de Streamlit y FastAPI, validación de entradas, persistencia del modelo.</w:t>
+            </w:r>
+          </w:p>
+        </w:tc>
+      </w:tr>
+    </w:tbl>
+    <w:p>
+      <w:pPr>
+        <w:spacing w:after="0" w:line="240" w:lineRule="auto"/>
+        <w:jc w:val="center"/>
+        <w:rPr>
+          <w:rFonts w:ascii="Arial" w:eastAsia="Arial" w:hAnsi="Arial" w:cs="Arial"/>
+        </w:rPr>
+      </w:pPr>
+    </w:p>
     <w:p>
       <w:pPr>
         <w:spacing w:after="0" w:line="240" w:lineRule="auto"/>
@@ -4911,207 +6106,51 @@
           <w:rFonts w:ascii="Arial" w:eastAsia="Arial" w:hAnsi="Arial" w:cs="Arial"/>
         </w:rPr>
       </w:pPr>
-      <w:r>
-        <w:rPr>
-          <w:rFonts w:ascii="Arial" w:eastAsia="Arial" w:hAnsi="Arial" w:cs="Arial"/>
-        </w:rPr>
-        <w:t>Se integró un Modelo de Machine Learning de manera lineal para dar un estimado o predicción del consumo de energía basándose en las horas de radiación que recibe cada municipio, es útil para tener una idea de cuánta ene</w:t>
-      </w:r>
-      <w:r>
-        <w:rPr>
-          <w:rFonts w:ascii="Arial" w:eastAsia="Arial" w:hAnsi="Arial" w:cs="Arial"/>
-        </w:rPr>
-        <w:t>rgía se podría necesitar y así dar un complemento a la hora de querer integrar paneles solares a futuro.</w:t>
-      </w:r>
-    </w:p>
-    <w:p>
-      <w:pPr>
-        <w:spacing w:after="0" w:line="240" w:lineRule="auto"/>
-        <w:jc w:val="both"/>
-        <w:rPr>
-          <w:rFonts w:ascii="Arial" w:eastAsia="Arial" w:hAnsi="Arial" w:cs="Arial"/>
-        </w:rPr>
-      </w:pPr>
-    </w:p>
-    <w:p>
-      <w:pPr>
-        <w:spacing w:after="0" w:line="240" w:lineRule="auto"/>
-        <w:jc w:val="both"/>
-        <w:rPr>
-          <w:rFonts w:ascii="Arial" w:eastAsia="Arial" w:hAnsi="Arial" w:cs="Arial"/>
-          <w:b/>
-        </w:rPr>
-      </w:pPr>
-      <w:r>
-        <w:rPr>
-          <w:rFonts w:ascii="Arial" w:eastAsia="Arial" w:hAnsi="Arial" w:cs="Arial"/>
-          <w:b/>
-        </w:rPr>
-        <w:t xml:space="preserve">10. Desarrollo </w:t>
-      </w:r>
-      <w:proofErr w:type="gramStart"/>
-      <w:r>
-        <w:rPr>
-          <w:rFonts w:ascii="Arial" w:eastAsia="Arial" w:hAnsi="Arial" w:cs="Arial"/>
-          <w:b/>
-        </w:rPr>
-        <w:t>del</w:t>
-      </w:r>
-      <w:proofErr w:type="gramEnd"/>
-      <w:r>
-        <w:rPr>
-          <w:rFonts w:ascii="Arial" w:eastAsia="Arial" w:hAnsi="Arial" w:cs="Arial"/>
-          <w:b/>
-        </w:rPr>
-        <w:t xml:space="preserve"> Chatbot</w:t>
-      </w:r>
-    </w:p>
-    <w:p>
-      <w:pPr>
-        <w:spacing w:after="0" w:line="240" w:lineRule="auto"/>
-        <w:jc w:val="both"/>
-        <w:rPr>
-          <w:rFonts w:ascii="Arial" w:eastAsia="Arial" w:hAnsi="Arial" w:cs="Arial"/>
-          <w:b/>
-        </w:rPr>
-      </w:pPr>
-    </w:p>
-    <w:p>
-      <w:pPr>
-        <w:spacing w:after="0" w:line="240" w:lineRule="auto"/>
-        <w:jc w:val="both"/>
-        <w:rPr>
-          <w:rFonts w:ascii="Arial" w:eastAsia="Arial" w:hAnsi="Arial" w:cs="Arial"/>
-        </w:rPr>
-      </w:pPr>
-      <w:r>
-        <w:rPr>
-          <w:rFonts w:ascii="Arial" w:eastAsia="Arial" w:hAnsi="Arial" w:cs="Arial"/>
-        </w:rPr>
-        <w:t xml:space="preserve">En este punto la idea es que el usuario ingrese su ubicación o municipio donde despliega una lista y que añada el consumo </w:t>
-      </w:r>
-      <w:r>
-        <w:rPr>
-          <w:rFonts w:ascii="Arial" w:eastAsia="Arial" w:hAnsi="Arial" w:cs="Arial"/>
-        </w:rPr>
-        <w:t>que se encuentra generado en la factura en kwh; de acuerdo a este poder sacar el estimado de paneles que se necesita para una posible instalación a futuro y ofrecer un estimado de consumo de energía usando machine learning sobre las horas de radiación en e</w:t>
-      </w:r>
-      <w:r>
-        <w:rPr>
-          <w:rFonts w:ascii="Arial" w:eastAsia="Arial" w:hAnsi="Arial" w:cs="Arial"/>
-        </w:rPr>
-        <w:t>l municipio que servirá para más adelante para calcular mejor la instalación de paneles solares.</w:t>
-      </w:r>
-    </w:p>
-    <w:p>
-      <w:pPr>
-        <w:spacing w:after="0" w:line="240" w:lineRule="auto"/>
-        <w:jc w:val="both"/>
-        <w:rPr>
-          <w:rFonts w:ascii="Arial" w:eastAsia="Arial" w:hAnsi="Arial" w:cs="Arial"/>
-        </w:rPr>
-      </w:pPr>
-    </w:p>
-    <w:p>
-      <w:pPr>
-        <w:spacing w:after="0" w:line="240" w:lineRule="auto"/>
-        <w:jc w:val="both"/>
-        <w:rPr>
-          <w:rFonts w:ascii="Arial" w:eastAsia="Arial" w:hAnsi="Arial" w:cs="Arial"/>
-        </w:rPr>
-      </w:pPr>
-    </w:p>
-    <w:p>
-      <w:pPr>
-        <w:spacing w:after="0" w:line="240" w:lineRule="auto"/>
-        <w:jc w:val="both"/>
-        <w:rPr>
-          <w:rFonts w:ascii="Arial" w:eastAsia="Arial" w:hAnsi="Arial" w:cs="Arial"/>
-        </w:rPr>
-      </w:pPr>
-    </w:p>
-    <w:p>
-      <w:pPr>
-        <w:spacing w:after="0" w:line="240" w:lineRule="auto"/>
-        <w:jc w:val="center"/>
-        <w:rPr>
-          <w:rFonts w:ascii="Arial" w:eastAsia="Arial" w:hAnsi="Arial" w:cs="Arial"/>
-        </w:rPr>
-      </w:pPr>
-    </w:p>
-    <w:p>
-      <w:pPr>
-        <w:spacing w:after="0" w:line="240" w:lineRule="auto"/>
-        <w:jc w:val="center"/>
-        <w:rPr>
-          <w:rFonts w:ascii="Arial" w:eastAsia="Arial" w:hAnsi="Arial" w:cs="Arial"/>
-        </w:rPr>
-      </w:pPr>
-    </w:p>
-    <w:p>
-      <w:pPr>
-        <w:spacing w:after="0" w:line="240" w:lineRule="auto"/>
-        <w:jc w:val="center"/>
-        <w:rPr>
-          <w:rFonts w:ascii="Arial" w:eastAsia="Arial" w:hAnsi="Arial" w:cs="Arial"/>
-        </w:rPr>
-      </w:pPr>
-    </w:p>
-    <w:p>
-      <w:pPr>
-        <w:spacing w:after="0" w:line="240" w:lineRule="auto"/>
-        <w:jc w:val="center"/>
-        <w:rPr>
-          <w:rFonts w:ascii="Arial" w:eastAsia="Arial" w:hAnsi="Arial" w:cs="Arial"/>
-        </w:rPr>
-      </w:pPr>
-    </w:p>
-    <w:p>
-      <w:pPr>
-        <w:spacing w:after="0" w:line="240" w:lineRule="auto"/>
-        <w:jc w:val="center"/>
-        <w:rPr>
-          <w:rFonts w:ascii="Arial" w:eastAsia="Arial" w:hAnsi="Arial" w:cs="Arial"/>
-        </w:rPr>
-      </w:pPr>
-    </w:p>
-    <w:p>
-      <w:pPr>
-        <w:spacing w:after="0" w:line="240" w:lineRule="auto"/>
-        <w:jc w:val="center"/>
-        <w:rPr>
-          <w:rFonts w:ascii="Arial" w:eastAsia="Arial" w:hAnsi="Arial" w:cs="Arial"/>
-        </w:rPr>
-      </w:pPr>
-    </w:p>
-    <w:p>
-      <w:pPr>
-        <w:spacing w:after="0" w:line="240" w:lineRule="auto"/>
-        <w:jc w:val="center"/>
-        <w:rPr>
-          <w:rFonts w:ascii="Arial" w:eastAsia="Arial" w:hAnsi="Arial" w:cs="Arial"/>
-        </w:rPr>
-      </w:pPr>
-    </w:p>
-    <w:p>
-      <w:pPr>
-        <w:spacing w:after="0" w:line="240" w:lineRule="auto"/>
-        <w:jc w:val="center"/>
-        <w:rPr>
-          <w:rFonts w:ascii="Arial" w:eastAsia="Arial" w:hAnsi="Arial" w:cs="Arial"/>
-        </w:rPr>
-      </w:pPr>
-    </w:p>
-    <w:p>
-      <w:pPr>
-        <w:spacing w:after="0" w:line="240" w:lineRule="auto"/>
-        <w:jc w:val="center"/>
-        <w:rPr>
-          <w:rFonts w:ascii="Arial" w:eastAsia="Arial" w:hAnsi="Arial" w:cs="Arial"/>
-        </w:rPr>
-      </w:pPr>
-      <w:bookmarkStart w:id="8" w:name="_GoBack"/>
-      <w:bookmarkEnd w:id="8"/>
+    </w:p>
+    <w:p>
+      <w:pPr>
+        <w:spacing w:after="0" w:line="240" w:lineRule="auto"/>
+        <w:jc w:val="center"/>
+        <w:rPr>
+          <w:rFonts w:ascii="Arial" w:eastAsia="Arial" w:hAnsi="Arial" w:cs="Arial"/>
+        </w:rPr>
+      </w:pPr>
+    </w:p>
+    <w:p>
+      <w:pPr>
+        <w:spacing w:after="0" w:line="240" w:lineRule="auto"/>
+        <w:jc w:val="center"/>
+        <w:rPr>
+          <w:rFonts w:ascii="Arial" w:eastAsia="Arial" w:hAnsi="Arial" w:cs="Arial"/>
+        </w:rPr>
+      </w:pPr>
+    </w:p>
+    <w:p>
+      <w:pPr>
+        <w:spacing w:after="0" w:line="240" w:lineRule="auto"/>
+        <w:jc w:val="center"/>
+        <w:rPr>
+          <w:rFonts w:ascii="Arial" w:eastAsia="Arial" w:hAnsi="Arial" w:cs="Arial"/>
+        </w:rPr>
+      </w:pPr>
+    </w:p>
+    <w:p>
+      <w:pPr>
+        <w:spacing w:after="0" w:line="240" w:lineRule="auto"/>
+        <w:jc w:val="center"/>
+        <w:rPr>
+          <w:rFonts w:ascii="Arial" w:eastAsia="Arial" w:hAnsi="Arial" w:cs="Arial"/>
+        </w:rPr>
+      </w:pPr>
+    </w:p>
+    <w:p>
+      <w:pPr>
+        <w:spacing w:after="0" w:line="240" w:lineRule="auto"/>
+        <w:jc w:val="center"/>
+        <w:rPr>
+          <w:rFonts w:ascii="Arial" w:eastAsia="Arial" w:hAnsi="Arial" w:cs="Arial"/>
+        </w:rPr>
+      </w:pPr>
     </w:p>
     <w:p>
       <w:pPr>
@@ -5197,13 +6236,7 @@
         <w:rPr>
           <w:rFonts w:ascii="Arial" w:eastAsia="Arial" w:hAnsi="Arial" w:cs="Arial"/>
         </w:rPr>
-        <w:t>El usuario tendrá la posibilidad de calcular la cantidad de paneles solares ingresando su consumo mensual que se adquiere de su factura, ya sea en su vivienda, negocio, fábrica o finca, basado en la ubicación geográfica donde se tiene en cuenta la radiació</w:t>
-      </w:r>
-      <w:r>
-        <w:rPr>
-          <w:rFonts w:ascii="Arial" w:eastAsia="Arial" w:hAnsi="Arial" w:cs="Arial"/>
-        </w:rPr>
-        <w:t xml:space="preserve">n solar promedio de la zona. </w:t>
+        <w:t xml:space="preserve">El usuario tendrá la posibilidad de calcular la cantidad de paneles solares ingresando su consumo mensual que se adquiere de su factura, ya sea en su vivienda, negocio, fábrica o finca, basado en la ubicación geográfica donde se tiene en cuenta la radiación solar promedio de la zona. </w:t>
       </w:r>
     </w:p>
     <w:p>
@@ -5289,13 +6322,7 @@
         <w:rPr>
           <w:rFonts w:ascii="Arial" w:eastAsia="Arial" w:hAnsi="Arial" w:cs="Arial"/>
         </w:rPr>
-        <w:t xml:space="preserve"> estimado de consumo de energía de cada munic</w:t>
-      </w:r>
-      <w:r>
-        <w:rPr>
-          <w:rFonts w:ascii="Arial" w:eastAsia="Arial" w:hAnsi="Arial" w:cs="Arial"/>
-        </w:rPr>
-        <w:t>ipio donde se calcula por las horas de radiación y así poder tener una ayuda para a futuro poder implementar también paneles solares.</w:t>
+        <w:t xml:space="preserve"> estimado de consumo de energía de cada municipio donde se calcula por las horas de radiación y así poder tener una ayuda para a futuro poder implementar también paneles solares.</w:t>
       </w:r>
     </w:p>
     <w:p>
@@ -5324,13 +6351,7 @@
         <w:rPr>
           <w:rFonts w:ascii="Arial" w:eastAsia="Arial" w:hAnsi="Arial" w:cs="Arial"/>
         </w:rPr>
-        <w:t xml:space="preserve">El usuario podrá mirar la posibilidad de explorar otro tipo de energías disponibles actualmente en el Mercado de acuerdo </w:t>
-      </w:r>
-      <w:r>
-        <w:rPr>
-          <w:rFonts w:ascii="Arial" w:eastAsia="Arial" w:hAnsi="Arial" w:cs="Arial"/>
-        </w:rPr>
-        <w:t>a nuestro proyecto.</w:t>
+        <w:t>El usuario podrá mirar la posibilidad de explorar otro tipo de energías disponibles actualmente en el Mercado de acuerdo a nuestro proyecto.</w:t>
       </w:r>
     </w:p>
     <w:p>
@@ -5490,19 +6511,7 @@
         <w:rPr>
           <w:rFonts w:ascii="Arial" w:eastAsia="Arial" w:hAnsi="Arial" w:cs="Arial"/>
         </w:rPr>
-        <w:t>Se pretende darle una herramienta al usuario, para que éste tenga la posibilidad de decidir entre seguir utilizando el servicio que le presta el opera</w:t>
-      </w:r>
-      <w:r>
-        <w:rPr>
-          <w:rFonts w:ascii="Arial" w:eastAsia="Arial" w:hAnsi="Arial" w:cs="Arial"/>
-        </w:rPr>
-        <w:t>dor de red con un costo mensual de consumo o la instalación de paneles solares, que si bien es cierto es un sistema costoso inicialmente, con la masificación y el auge que ha tenido en el mundo este tipo de energías renovables, estos costos han comenzado a</w:t>
-      </w:r>
-      <w:r>
-        <w:rPr>
-          <w:rFonts w:ascii="Arial" w:eastAsia="Arial" w:hAnsi="Arial" w:cs="Arial"/>
-        </w:rPr>
-        <w:t xml:space="preserve"> disminuir y su tasa de retorno se pueda hacer en un menor tiempo posible.</w:t>
+        <w:t>Se pretende darle una herramienta al usuario, para que éste tenga la posibilidad de decidir entre seguir utilizando el servicio que le presta el operador de red con un costo mensual de consumo o la instalación de paneles solares, que si bien es cierto es un sistema costoso inicialmente, con la masificación y el auge que ha tenido en el mundo este tipo de energías renovables, estos costos han comenzado a disminuir y su tasa de retorno se pueda hacer en un menor tiempo posible.</w:t>
       </w:r>
     </w:p>
     <w:p>
@@ -5841,7 +6850,14 @@
           <w:b/>
         </w:rPr>
         <w:lastRenderedPageBreak/>
-        <w:t>9. ANEXOS</w:t>
+        <w:t>8</w:t>
+      </w:r>
+      <w:r>
+        <w:rPr>
+          <w:rFonts w:ascii="Arial" w:eastAsia="Arial" w:hAnsi="Arial" w:cs="Arial"/>
+          <w:b/>
+        </w:rPr>
+        <w:t>. ANEXOS</w:t>
       </w:r>
     </w:p>
     <w:p>
@@ -6023,13 +7039,7 @@
         <w:rPr>
           <w:rFonts w:ascii="Arial" w:eastAsia="Arial" w:hAnsi="Arial" w:cs="Arial"/>
         </w:rPr>
-        <w:t>Comisión de Regulación de Energía y Gas (CREG). (20</w:t>
-      </w:r>
-      <w:r>
-        <w:rPr>
-          <w:rFonts w:ascii="Arial" w:eastAsia="Arial" w:hAnsi="Arial" w:cs="Arial"/>
-        </w:rPr>
-        <w:t xml:space="preserve">18). </w:t>
+        <w:t xml:space="preserve">Comisión de Regulación de Energía y Gas (CREG). (2018). </w:t>
       </w:r>
       <w:r>
         <w:rPr>
@@ -6231,13 +7241,7 @@
         <w:rPr>
           <w:rFonts w:ascii="Arial" w:eastAsia="Arial" w:hAnsi="Arial" w:cs="Arial"/>
         </w:rPr>
-        <w:t>Intergovernmental Panel on</w:t>
-      </w:r>
-      <w:r>
-        <w:rPr>
-          <w:rFonts w:ascii="Arial" w:eastAsia="Arial" w:hAnsi="Arial" w:cs="Arial"/>
-        </w:rPr>
-        <w:t xml:space="preserve"> Climate Change (IPCC). (2021). </w:t>
+        <w:t xml:space="preserve">Intergovernmental Panel on Climate Change (IPCC). (2021). </w:t>
       </w:r>
       <w:r>
         <w:rPr>
@@ -6299,14 +7303,7 @@
           <w:rFonts w:ascii="Arial" w:eastAsia="Arial" w:hAnsi="Arial" w:cs="Arial"/>
           <w:i/>
         </w:rPr>
-        <w:t xml:space="preserve">Informe sobre energías renovables en </w:t>
-      </w:r>
-      <w:r>
-        <w:rPr>
-          <w:rFonts w:ascii="Arial" w:eastAsia="Arial" w:hAnsi="Arial" w:cs="Arial"/>
-          <w:i/>
-        </w:rPr>
-        <w:t>Colombia</w:t>
+        <w:t>Informe sobre energías renovables en Colombia</w:t>
       </w:r>
       <w:r>
         <w:rPr>
@@ -6533,13 +7530,7 @@
         <w:rPr>
           <w:rFonts w:ascii="Arial" w:eastAsia="Arial" w:hAnsi="Arial" w:cs="Arial"/>
         </w:rPr>
-        <w:t>Comisi</w:t>
-      </w:r>
-      <w:r>
-        <w:rPr>
-          <w:rFonts w:ascii="Arial" w:eastAsia="Arial" w:hAnsi="Arial" w:cs="Arial"/>
-        </w:rPr>
-        <w:t xml:space="preserve">ón de Regulación de Energía y Gas (CREG). (2018). Resolución CREG 030 de 2018. </w:t>
+        <w:t xml:space="preserve">Comisión de Regulación de Energía y Gas (CREG). (2018). Resolución CREG 030 de 2018. </w:t>
       </w:r>
       <w:hyperlink r:id="rId27">
         <w:r>
@@ -6649,13 +7640,7 @@
         <w:rPr>
           <w:rFonts w:ascii="Arial" w:eastAsia="Arial" w:hAnsi="Arial" w:cs="Arial"/>
         </w:rPr>
-        <w:t>Instituto de Hidrología, Meteorología y E</w:t>
-      </w:r>
-      <w:r>
-        <w:rPr>
-          <w:rFonts w:ascii="Arial" w:eastAsia="Arial" w:hAnsi="Arial" w:cs="Arial"/>
-        </w:rPr>
-        <w:t xml:space="preserve">studios Ambientales (IDEAM). (2020). Atlas de Radiación Solar en Colombia. </w:t>
+        <w:t xml:space="preserve">Instituto de Hidrología, Meteorología y Estudios Ambientales (IDEAM). (2020). Atlas de Radiación Solar en Colombia. </w:t>
       </w:r>
       <w:hyperlink r:id="rId29">
         <w:r>
@@ -6744,13 +7729,7 @@
         <w:rPr>
           <w:rFonts w:ascii="Arial" w:eastAsia="Arial" w:hAnsi="Arial" w:cs="Arial"/>
         </w:rPr>
-        <w:t>Ministerio de Minas y Energía. (2021). Normativas y Seguridad en Siste</w:t>
-      </w:r>
-      <w:r>
-        <w:rPr>
-          <w:rFonts w:ascii="Arial" w:eastAsia="Arial" w:hAnsi="Arial" w:cs="Arial"/>
-        </w:rPr>
-        <w:t xml:space="preserve">mas Fotovoltaicos. </w:t>
+        <w:t xml:space="preserve">Ministerio de Minas y Energía. (2021). Normativas y Seguridad en Sistemas Fotovoltaicos. </w:t>
       </w:r>
       <w:hyperlink r:id="rId32">
         <w:r>
@@ -7252,7 +8231,14 @@
           <w:b/>
         </w:rPr>
         <w:lastRenderedPageBreak/>
-        <w:t>8. BIBLIOGRAFIA</w:t>
+        <w:t>9</w:t>
+      </w:r>
+      <w:r>
+        <w:rPr>
+          <w:rFonts w:ascii="Arial" w:eastAsia="Arial" w:hAnsi="Arial" w:cs="Arial"/>
+          <w:b/>
+        </w:rPr>
+        <w:t>. BIBLIOGRAFIA</w:t>
       </w:r>
     </w:p>
     <w:p>
@@ -7334,15 +8320,7 @@
             <w:color w:val="1155CC"/>
             <w:u w:val="single"/>
           </w:rPr>
-          <w:t>https://www.funcionpublic</w:t>
-        </w:r>
-        <w:r>
-          <w:rPr>
-            <w:rFonts w:ascii="Arial" w:eastAsia="Arial" w:hAnsi="Arial" w:cs="Arial"/>
-            <w:color w:val="1155CC"/>
-            <w:u w:val="single"/>
-          </w:rPr>
-          <w:t>a.gov.co/eva/gestornormativo/norma.php?i=57353</w:t>
+          <w:t>https://www.funcionpublica.gov.co/eva/gestornormativo/norma.php?i=57353</w:t>
         </w:r>
       </w:hyperlink>
     </w:p>
@@ -21087,6 +22065,19 @@
       <w:u w:val="single"/>
     </w:rPr>
   </w:style>
+  <w:style w:type="character" w:styleId="CdigoHTML">
+    <w:name w:val="HTML Code"/>
+    <w:basedOn w:val="Fuentedeprrafopredeter"/>
+    <w:uiPriority w:val="99"/>
+    <w:semiHidden/>
+    <w:unhideWhenUsed/>
+    <w:rsid w:val="00250CED"/>
+    <w:rPr>
+      <w:rFonts w:ascii="Courier New" w:eastAsia="Times New Roman" w:hAnsi="Courier New" w:cs="Courier New"/>
+      <w:sz w:val="20"/>
+      <w:szCs w:val="20"/>
+    </w:rPr>
+  </w:style>
 </w:styles>
 </file>
 

</xml_diff>